<commit_message>
update FINISH REPORT V0.7
</commit_message>
<xml_diff>
--- a/De Cuong/bao cao luan van/Bao cao luan van v0.4(Hung_edit).docx
+++ b/De Cuong/bao cao luan van/Bao cao luan van v0.4(Hung_edit).docx
@@ -510,25 +510,7 @@
                 <w:b/>
                 <w:noProof/>
               </w:rPr>
-              <w:t>Các ng</w:t>
-            </w:r>
-            <w:r>
-              <w:rPr>
-                <w:rStyle w:val="Hyperlink"/>
-                <w:rFonts w:ascii="Times New Roman" w:hAnsi="Times New Roman" w:cs="Times New Roman"/>
-                <w:b/>
-                <w:noProof/>
-              </w:rPr>
-              <w:t>h</w:t>
-            </w:r>
-            <w:r>
-              <w:rPr>
-                <w:rStyle w:val="Hyperlink"/>
-                <w:rFonts w:ascii="Times New Roman" w:hAnsi="Times New Roman" w:cs="Times New Roman"/>
-                <w:b/>
-                <w:noProof/>
-              </w:rPr>
-              <w:t>iên cứu liên quan</w:t>
+              <w:t>Các nghiên cứu liên quan</w:t>
             </w:r>
             <w:r>
               <w:rPr>
@@ -12191,7 +12173,7 @@
           <v:shape id="_x0000_i1025" type="#_x0000_t75" style="width:9.2pt;height:9.2pt" o:ole="">
             <v:imagedata r:id="rId10" o:title=""/>
           </v:shape>
-          <o:OLEObject Type="Embed" ProgID="Equation.3" ShapeID="_x0000_i1025" DrawAspect="Content" ObjectID="_1360188659" r:id="rId11"/>
+          <o:OLEObject Type="Embed" ProgID="Equation.3" ShapeID="_x0000_i1025" DrawAspect="Content" ObjectID="_1360502276" r:id="rId11"/>
         </w:object>
       </w:r>
       <w:r>
@@ -12213,7 +12195,7 @@
           <v:shape id="_x0000_i1026" type="#_x0000_t75" style="width:9.2pt;height:9.2pt" o:ole="">
             <v:imagedata r:id="rId10" o:title=""/>
           </v:shape>
-          <o:OLEObject Type="Embed" ProgID="Equation.3" ShapeID="_x0000_i1026" DrawAspect="Content" ObjectID="_1360188660" r:id="rId12"/>
+          <o:OLEObject Type="Embed" ProgID="Equation.3" ShapeID="_x0000_i1026" DrawAspect="Content" ObjectID="_1360502277" r:id="rId12"/>
         </w:object>
       </w:r>
       <w:r>
@@ -29219,6 +29201,7 @@
         <w:spacing w:line="360" w:lineRule="auto"/>
         <w:rPr>
           <w:rFonts w:ascii="Times New Roman" w:hAnsi="Times New Roman" w:cs="Times New Roman"/>
+          <w:color w:val="FF0000"/>
           <w:sz w:val="26"/>
           <w:szCs w:val="26"/>
         </w:rPr>
@@ -29228,6 +29211,7 @@
           <w:rFonts w:ascii="Times New Roman" w:hAnsi="Times New Roman" w:cs="Times New Roman"/>
           <w:b/>
           <w:i/>
+          <w:color w:val="FF0000"/>
           <w:sz w:val="26"/>
           <w:szCs w:val="26"/>
         </w:rPr>
@@ -29236,6 +29220,7 @@
       <w:r>
         <w:rPr>
           <w:rFonts w:ascii="Times New Roman" w:hAnsi="Times New Roman" w:cs="Times New Roman"/>
+          <w:color w:val="FF0000"/>
           <w:sz w:val="26"/>
           <w:szCs w:val="26"/>
         </w:rPr>
@@ -29252,13 +29237,15 @@
         <w:spacing w:line="360" w:lineRule="auto"/>
         <w:rPr>
           <w:rFonts w:ascii="Times New Roman" w:hAnsi="Times New Roman" w:cs="Times New Roman"/>
-          <w:sz w:val="26"/>
-          <w:szCs w:val="26"/>
-        </w:rPr>
-      </w:pPr>
-      <w:r>
-        <w:rPr>
-          <w:rFonts w:ascii="Times New Roman" w:hAnsi="Times New Roman" w:cs="Times New Roman"/>
+          <w:color w:val="FF0000"/>
+          <w:sz w:val="26"/>
+          <w:szCs w:val="26"/>
+        </w:rPr>
+      </w:pPr>
+      <w:r>
+        <w:rPr>
+          <w:rFonts w:ascii="Times New Roman" w:hAnsi="Times New Roman" w:cs="Times New Roman"/>
+          <w:color w:val="FF0000"/>
           <w:sz w:val="26"/>
           <w:szCs w:val="26"/>
         </w:rPr>
@@ -29275,13 +29262,15 @@
         <w:spacing w:line="360" w:lineRule="auto"/>
         <w:rPr>
           <w:rFonts w:ascii="Times New Roman" w:hAnsi="Times New Roman" w:cs="Times New Roman"/>
-          <w:sz w:val="26"/>
-          <w:szCs w:val="26"/>
-        </w:rPr>
-      </w:pPr>
-      <w:r>
-        <w:rPr>
-          <w:rFonts w:ascii="Times New Roman" w:hAnsi="Times New Roman" w:cs="Times New Roman"/>
+          <w:color w:val="FF0000"/>
+          <w:sz w:val="26"/>
+          <w:szCs w:val="26"/>
+        </w:rPr>
+      </w:pPr>
+      <w:r>
+        <w:rPr>
+          <w:rFonts w:ascii="Times New Roman" w:hAnsi="Times New Roman" w:cs="Times New Roman"/>
+          <w:color w:val="FF0000"/>
           <w:sz w:val="26"/>
           <w:szCs w:val="26"/>
         </w:rPr>
@@ -29294,13 +29283,15 @@
         <w:ind w:left="720" w:firstLine="720"/>
         <w:rPr>
           <w:rFonts w:ascii="Times New Roman" w:hAnsi="Times New Roman" w:cs="Times New Roman"/>
-          <w:sz w:val="26"/>
-          <w:szCs w:val="26"/>
-        </w:rPr>
-      </w:pPr>
-      <w:r>
-        <w:rPr>
-          <w:rFonts w:ascii="Times New Roman" w:hAnsi="Times New Roman" w:cs="Times New Roman"/>
+          <w:color w:val="FF0000"/>
+          <w:sz w:val="26"/>
+          <w:szCs w:val="26"/>
+        </w:rPr>
+      </w:pPr>
+      <w:r>
+        <w:rPr>
+          <w:rFonts w:ascii="Times New Roman" w:hAnsi="Times New Roman" w:cs="Times New Roman"/>
+          <w:color w:val="FF0000"/>
           <w:sz w:val="26"/>
           <w:szCs w:val="26"/>
         </w:rPr>
@@ -29313,13 +29304,15 @@
         <w:ind w:left="720" w:firstLine="720"/>
         <w:rPr>
           <w:rFonts w:ascii="Times New Roman" w:hAnsi="Times New Roman" w:cs="Times New Roman"/>
-          <w:sz w:val="26"/>
-          <w:szCs w:val="26"/>
-        </w:rPr>
-      </w:pPr>
-      <w:r>
-        <w:rPr>
-          <w:rFonts w:ascii="Times New Roman" w:hAnsi="Times New Roman" w:cs="Times New Roman"/>
+          <w:color w:val="FF0000"/>
+          <w:sz w:val="26"/>
+          <w:szCs w:val="26"/>
+        </w:rPr>
+      </w:pPr>
+      <w:r>
+        <w:rPr>
+          <w:rFonts w:ascii="Times New Roman" w:hAnsi="Times New Roman" w:cs="Times New Roman"/>
+          <w:color w:val="FF0000"/>
           <w:sz w:val="26"/>
           <w:szCs w:val="26"/>
         </w:rPr>
@@ -29332,13 +29325,15 @@
         <w:ind w:left="720" w:firstLine="720"/>
         <w:rPr>
           <w:rFonts w:ascii="Times New Roman" w:hAnsi="Times New Roman" w:cs="Times New Roman"/>
-          <w:sz w:val="26"/>
-          <w:szCs w:val="26"/>
-        </w:rPr>
-      </w:pPr>
-      <w:r>
-        <w:rPr>
-          <w:rFonts w:ascii="Times New Roman" w:hAnsi="Times New Roman" w:cs="Times New Roman"/>
+          <w:color w:val="FF0000"/>
+          <w:sz w:val="26"/>
+          <w:szCs w:val="26"/>
+        </w:rPr>
+      </w:pPr>
+      <w:r>
+        <w:rPr>
+          <w:rFonts w:ascii="Times New Roman" w:hAnsi="Times New Roman" w:cs="Times New Roman"/>
+          <w:color w:val="FF0000"/>
           <w:sz w:val="26"/>
           <w:szCs w:val="26"/>
         </w:rPr>
@@ -29351,14 +29346,16 @@
         <w:ind w:left="720" w:firstLine="720"/>
         <w:rPr>
           <w:rFonts w:ascii="Times New Roman" w:hAnsi="Times New Roman" w:cs="Times New Roman"/>
-          <w:sz w:val="26"/>
-          <w:szCs w:val="26"/>
-          <w:lang w:val="vi-VN"/>
-        </w:rPr>
-      </w:pPr>
-      <w:r>
-        <w:rPr>
-          <w:rFonts w:ascii="Times New Roman" w:hAnsi="Times New Roman" w:cs="Times New Roman"/>
+          <w:color w:val="FF0000"/>
+          <w:sz w:val="26"/>
+          <w:szCs w:val="26"/>
+          <w:lang w:val="vi-VN"/>
+        </w:rPr>
+      </w:pPr>
+      <w:r>
+        <w:rPr>
+          <w:rFonts w:ascii="Times New Roman" w:hAnsi="Times New Roman" w:cs="Times New Roman"/>
+          <w:color w:val="FF0000"/>
           <w:sz w:val="26"/>
           <w:szCs w:val="26"/>
         </w:rPr>
@@ -29375,13 +29372,15 @@
         <w:spacing w:line="360" w:lineRule="auto"/>
         <w:rPr>
           <w:rFonts w:ascii="Times New Roman" w:hAnsi="Times New Roman" w:cs="Times New Roman"/>
-          <w:sz w:val="26"/>
-          <w:szCs w:val="26"/>
-        </w:rPr>
-      </w:pPr>
-      <w:r>
-        <w:rPr>
-          <w:rFonts w:ascii="Times New Roman" w:hAnsi="Times New Roman" w:cs="Times New Roman"/>
+          <w:color w:val="FF0000"/>
+          <w:sz w:val="26"/>
+          <w:szCs w:val="26"/>
+        </w:rPr>
+      </w:pPr>
+      <w:r>
+        <w:rPr>
+          <w:rFonts w:ascii="Times New Roman" w:hAnsi="Times New Roman" w:cs="Times New Roman"/>
+          <w:color w:val="FF0000"/>
           <w:sz w:val="26"/>
           <w:szCs w:val="26"/>
         </w:rPr>
@@ -29394,13 +29393,15 @@
         <w:ind w:left="720" w:firstLine="720"/>
         <w:rPr>
           <w:rFonts w:ascii="Times New Roman" w:hAnsi="Times New Roman" w:cs="Times New Roman"/>
-          <w:sz w:val="26"/>
-          <w:szCs w:val="26"/>
-        </w:rPr>
-      </w:pPr>
-      <w:r>
-        <w:rPr>
-          <w:rFonts w:ascii="Times New Roman" w:hAnsi="Times New Roman" w:cs="Times New Roman"/>
+          <w:color w:val="FF0000"/>
+          <w:sz w:val="26"/>
+          <w:szCs w:val="26"/>
+        </w:rPr>
+      </w:pPr>
+      <w:r>
+        <w:rPr>
+          <w:rFonts w:ascii="Times New Roman" w:hAnsi="Times New Roman" w:cs="Times New Roman"/>
+          <w:color w:val="FF0000"/>
           <w:sz w:val="26"/>
           <w:szCs w:val="26"/>
         </w:rPr>
@@ -29413,13 +29414,15 @@
         <w:ind w:left="720" w:firstLine="720"/>
         <w:rPr>
           <w:rFonts w:ascii="Times New Roman" w:hAnsi="Times New Roman" w:cs="Times New Roman"/>
-          <w:sz w:val="26"/>
-          <w:szCs w:val="26"/>
-        </w:rPr>
-      </w:pPr>
-      <w:r>
-        <w:rPr>
-          <w:rFonts w:ascii="Times New Roman" w:hAnsi="Times New Roman" w:cs="Times New Roman"/>
+          <w:color w:val="FF0000"/>
+          <w:sz w:val="26"/>
+          <w:szCs w:val="26"/>
+        </w:rPr>
+      </w:pPr>
+      <w:r>
+        <w:rPr>
+          <w:rFonts w:ascii="Times New Roman" w:hAnsi="Times New Roman" w:cs="Times New Roman"/>
+          <w:color w:val="FF0000"/>
           <w:sz w:val="26"/>
           <w:szCs w:val="26"/>
         </w:rPr>
@@ -29432,14 +29435,16 @@
         <w:ind w:left="720" w:firstLine="720"/>
         <w:rPr>
           <w:rFonts w:ascii="Times New Roman" w:hAnsi="Times New Roman" w:cs="Times New Roman"/>
-          <w:sz w:val="26"/>
-          <w:szCs w:val="26"/>
-          <w:lang w:val="vi-VN"/>
-        </w:rPr>
-      </w:pPr>
-      <w:r>
-        <w:rPr>
-          <w:rFonts w:ascii="Times New Roman" w:hAnsi="Times New Roman" w:cs="Times New Roman"/>
+          <w:color w:val="FF0000"/>
+          <w:sz w:val="26"/>
+          <w:szCs w:val="26"/>
+          <w:lang w:val="vi-VN"/>
+        </w:rPr>
+      </w:pPr>
+      <w:r>
+        <w:rPr>
+          <w:rFonts w:ascii="Times New Roman" w:hAnsi="Times New Roman" w:cs="Times New Roman"/>
+          <w:color w:val="FF0000"/>
           <w:sz w:val="26"/>
           <w:szCs w:val="26"/>
         </w:rPr>
@@ -29456,13 +29461,15 @@
         <w:spacing w:line="360" w:lineRule="auto"/>
         <w:rPr>
           <w:rFonts w:ascii="Times New Roman" w:hAnsi="Times New Roman" w:cs="Times New Roman"/>
-          <w:sz w:val="26"/>
-          <w:szCs w:val="26"/>
-        </w:rPr>
-      </w:pPr>
-      <w:r>
-        <w:rPr>
-          <w:rFonts w:ascii="Times New Roman" w:hAnsi="Times New Roman" w:cs="Times New Roman"/>
+          <w:color w:val="FF0000"/>
+          <w:sz w:val="26"/>
+          <w:szCs w:val="26"/>
+        </w:rPr>
+      </w:pPr>
+      <w:r>
+        <w:rPr>
+          <w:rFonts w:ascii="Times New Roman" w:hAnsi="Times New Roman" w:cs="Times New Roman"/>
+          <w:color w:val="FF0000"/>
           <w:sz w:val="26"/>
           <w:szCs w:val="26"/>
         </w:rPr>
@@ -29475,13 +29482,15 @@
         <w:ind w:left="720" w:firstLine="720"/>
         <w:rPr>
           <w:rFonts w:ascii="Times New Roman" w:hAnsi="Times New Roman" w:cs="Times New Roman"/>
-          <w:sz w:val="26"/>
-          <w:szCs w:val="26"/>
-        </w:rPr>
-      </w:pPr>
-      <w:r>
-        <w:rPr>
-          <w:rFonts w:ascii="Times New Roman" w:hAnsi="Times New Roman" w:cs="Times New Roman"/>
+          <w:color w:val="FF0000"/>
+          <w:sz w:val="26"/>
+          <w:szCs w:val="26"/>
+        </w:rPr>
+      </w:pPr>
+      <w:r>
+        <w:rPr>
+          <w:rFonts w:ascii="Times New Roman" w:hAnsi="Times New Roman" w:cs="Times New Roman"/>
+          <w:color w:val="FF0000"/>
           <w:sz w:val="26"/>
           <w:szCs w:val="26"/>
         </w:rPr>
@@ -29494,13 +29503,15 @@
         <w:ind w:left="720" w:firstLine="720"/>
         <w:rPr>
           <w:rFonts w:ascii="Times New Roman" w:hAnsi="Times New Roman" w:cs="Times New Roman"/>
-          <w:sz w:val="26"/>
-          <w:szCs w:val="26"/>
-        </w:rPr>
-      </w:pPr>
-      <w:r>
-        <w:rPr>
-          <w:rFonts w:ascii="Times New Roman" w:hAnsi="Times New Roman" w:cs="Times New Roman"/>
+          <w:color w:val="FF0000"/>
+          <w:sz w:val="26"/>
+          <w:szCs w:val="26"/>
+        </w:rPr>
+      </w:pPr>
+      <w:r>
+        <w:rPr>
+          <w:rFonts w:ascii="Times New Roman" w:hAnsi="Times New Roman" w:cs="Times New Roman"/>
+          <w:color w:val="FF0000"/>
           <w:sz w:val="26"/>
           <w:szCs w:val="26"/>
         </w:rPr>
@@ -29513,13 +29524,15 @@
         <w:ind w:left="720" w:firstLine="720"/>
         <w:rPr>
           <w:rFonts w:ascii="Times New Roman" w:hAnsi="Times New Roman" w:cs="Times New Roman"/>
-          <w:sz w:val="26"/>
-          <w:szCs w:val="26"/>
-        </w:rPr>
-      </w:pPr>
-      <w:r>
-        <w:rPr>
-          <w:rFonts w:ascii="Times New Roman" w:hAnsi="Times New Roman" w:cs="Times New Roman"/>
+          <w:color w:val="FF0000"/>
+          <w:sz w:val="26"/>
+          <w:szCs w:val="26"/>
+        </w:rPr>
+      </w:pPr>
+      <w:r>
+        <w:rPr>
+          <w:rFonts w:ascii="Times New Roman" w:hAnsi="Times New Roman" w:cs="Times New Roman"/>
+          <w:color w:val="FF0000"/>
           <w:sz w:val="26"/>
           <w:szCs w:val="26"/>
         </w:rPr>
@@ -29536,13 +29549,15 @@
         <w:spacing w:line="360" w:lineRule="auto"/>
         <w:rPr>
           <w:rFonts w:ascii="Times New Roman" w:hAnsi="Times New Roman" w:cs="Times New Roman"/>
-          <w:sz w:val="26"/>
-          <w:szCs w:val="26"/>
-        </w:rPr>
-      </w:pPr>
-      <w:r>
-        <w:rPr>
-          <w:rFonts w:ascii="Times New Roman" w:hAnsi="Times New Roman" w:cs="Times New Roman"/>
+          <w:color w:val="FF0000"/>
+          <w:sz w:val="26"/>
+          <w:szCs w:val="26"/>
+        </w:rPr>
+      </w:pPr>
+      <w:r>
+        <w:rPr>
+          <w:rFonts w:ascii="Times New Roman" w:hAnsi="Times New Roman" w:cs="Times New Roman"/>
+          <w:color w:val="FF0000"/>
           <w:sz w:val="26"/>
           <w:szCs w:val="26"/>
         </w:rPr>
@@ -29556,13 +29571,15 @@
         <w:ind w:firstLine="720"/>
         <w:rPr>
           <w:rFonts w:ascii="Times New Roman" w:hAnsi="Times New Roman" w:cs="Times New Roman"/>
-          <w:sz w:val="26"/>
-          <w:szCs w:val="26"/>
-        </w:rPr>
-      </w:pPr>
-      <w:r>
-        <w:rPr>
-          <w:rFonts w:ascii="Times New Roman" w:hAnsi="Times New Roman" w:cs="Times New Roman"/>
+          <w:color w:val="FF0000"/>
+          <w:sz w:val="26"/>
+          <w:szCs w:val="26"/>
+        </w:rPr>
+      </w:pPr>
+      <w:r>
+        <w:rPr>
+          <w:rFonts w:ascii="Times New Roman" w:hAnsi="Times New Roman" w:cs="Times New Roman"/>
+          <w:color w:val="FF0000"/>
           <w:sz w:val="26"/>
           <w:szCs w:val="26"/>
         </w:rPr>
@@ -29575,13 +29592,15 @@
         <w:ind w:firstLine="720"/>
         <w:rPr>
           <w:rFonts w:ascii="Times New Roman" w:hAnsi="Times New Roman" w:cs="Times New Roman"/>
-          <w:sz w:val="26"/>
-          <w:szCs w:val="26"/>
-        </w:rPr>
-      </w:pPr>
-      <w:r>
-        <w:rPr>
-          <w:rFonts w:ascii="Times New Roman" w:hAnsi="Times New Roman" w:cs="Times New Roman"/>
+          <w:color w:val="FF0000"/>
+          <w:sz w:val="26"/>
+          <w:szCs w:val="26"/>
+        </w:rPr>
+      </w:pPr>
+      <w:r>
+        <w:rPr>
+          <w:rFonts w:ascii="Times New Roman" w:hAnsi="Times New Roman" w:cs="Times New Roman"/>
+          <w:color w:val="FF0000"/>
           <w:sz w:val="26"/>
           <w:szCs w:val="26"/>
         </w:rPr>
@@ -29594,13 +29613,15 @@
         <w:ind w:firstLine="720"/>
         <w:rPr>
           <w:rFonts w:ascii="Times New Roman" w:hAnsi="Times New Roman" w:cs="Times New Roman"/>
-          <w:sz w:val="26"/>
-          <w:szCs w:val="26"/>
-        </w:rPr>
-      </w:pPr>
-      <w:r>
-        <w:rPr>
-          <w:rFonts w:ascii="Times New Roman" w:hAnsi="Times New Roman" w:cs="Times New Roman"/>
+          <w:color w:val="FF0000"/>
+          <w:sz w:val="26"/>
+          <w:szCs w:val="26"/>
+        </w:rPr>
+      </w:pPr>
+      <w:r>
+        <w:rPr>
+          <w:rFonts w:ascii="Times New Roman" w:hAnsi="Times New Roman" w:cs="Times New Roman"/>
+          <w:color w:val="FF0000"/>
           <w:sz w:val="26"/>
           <w:szCs w:val="26"/>
         </w:rPr>
@@ -29617,13 +29638,15 @@
         <w:spacing w:line="360" w:lineRule="auto"/>
         <w:rPr>
           <w:rFonts w:ascii="Times New Roman" w:hAnsi="Times New Roman" w:cs="Times New Roman"/>
-          <w:sz w:val="26"/>
-          <w:szCs w:val="26"/>
-        </w:rPr>
-      </w:pPr>
-      <w:r>
-        <w:rPr>
-          <w:rFonts w:ascii="Times New Roman" w:hAnsi="Times New Roman" w:cs="Times New Roman"/>
+          <w:color w:val="FF0000"/>
+          <w:sz w:val="26"/>
+          <w:szCs w:val="26"/>
+        </w:rPr>
+      </w:pPr>
+      <w:r>
+        <w:rPr>
+          <w:rFonts w:ascii="Times New Roman" w:hAnsi="Times New Roman" w:cs="Times New Roman"/>
+          <w:color w:val="FF0000"/>
           <w:sz w:val="26"/>
           <w:szCs w:val="26"/>
         </w:rPr>
@@ -29640,13 +29663,15 @@
         <w:spacing w:line="360" w:lineRule="auto"/>
         <w:rPr>
           <w:rFonts w:ascii="Times New Roman" w:hAnsi="Times New Roman" w:cs="Times New Roman"/>
-          <w:sz w:val="26"/>
-          <w:szCs w:val="26"/>
-        </w:rPr>
-      </w:pPr>
-      <w:r>
-        <w:rPr>
-          <w:rFonts w:ascii="Times New Roman" w:hAnsi="Times New Roman" w:cs="Times New Roman"/>
+          <w:color w:val="FF0000"/>
+          <w:sz w:val="26"/>
+          <w:szCs w:val="26"/>
+        </w:rPr>
+      </w:pPr>
+      <w:r>
+        <w:rPr>
+          <w:rFonts w:ascii="Times New Roman" w:hAnsi="Times New Roman" w:cs="Times New Roman"/>
+          <w:color w:val="FF0000"/>
           <w:sz w:val="26"/>
           <w:szCs w:val="26"/>
         </w:rPr>
@@ -29659,13 +29684,15 @@
         <w:ind w:left="720" w:firstLine="720"/>
         <w:rPr>
           <w:rFonts w:ascii="Times New Roman" w:hAnsi="Times New Roman" w:cs="Times New Roman"/>
-          <w:sz w:val="26"/>
-          <w:szCs w:val="26"/>
-        </w:rPr>
-      </w:pPr>
-      <w:r>
-        <w:rPr>
-          <w:rFonts w:ascii="Times New Roman" w:hAnsi="Times New Roman" w:cs="Times New Roman"/>
+          <w:color w:val="FF0000"/>
+          <w:sz w:val="26"/>
+          <w:szCs w:val="26"/>
+        </w:rPr>
+      </w:pPr>
+      <w:r>
+        <w:rPr>
+          <w:rFonts w:ascii="Times New Roman" w:hAnsi="Times New Roman" w:cs="Times New Roman"/>
+          <w:color w:val="FF0000"/>
           <w:sz w:val="26"/>
           <w:szCs w:val="26"/>
         </w:rPr>
@@ -29678,13 +29705,15 @@
         <w:ind w:left="720" w:firstLine="720"/>
         <w:rPr>
           <w:rFonts w:ascii="Times New Roman" w:hAnsi="Times New Roman" w:cs="Times New Roman"/>
-          <w:sz w:val="26"/>
-          <w:szCs w:val="26"/>
-        </w:rPr>
-      </w:pPr>
-      <w:r>
-        <w:rPr>
-          <w:rFonts w:ascii="Times New Roman" w:hAnsi="Times New Roman" w:cs="Times New Roman"/>
+          <w:color w:val="FF0000"/>
+          <w:sz w:val="26"/>
+          <w:szCs w:val="26"/>
+        </w:rPr>
+      </w:pPr>
+      <w:r>
+        <w:rPr>
+          <w:rFonts w:ascii="Times New Roman" w:hAnsi="Times New Roman" w:cs="Times New Roman"/>
+          <w:color w:val="FF0000"/>
           <w:sz w:val="26"/>
           <w:szCs w:val="26"/>
         </w:rPr>
@@ -29697,13 +29726,15 @@
         <w:ind w:left="720" w:firstLine="720"/>
         <w:rPr>
           <w:rFonts w:ascii="Times New Roman" w:hAnsi="Times New Roman" w:cs="Times New Roman"/>
-          <w:sz w:val="26"/>
-          <w:szCs w:val="26"/>
-        </w:rPr>
-      </w:pPr>
-      <w:r>
-        <w:rPr>
-          <w:rFonts w:ascii="Times New Roman" w:hAnsi="Times New Roman" w:cs="Times New Roman"/>
+          <w:color w:val="FF0000"/>
+          <w:sz w:val="26"/>
+          <w:szCs w:val="26"/>
+        </w:rPr>
+      </w:pPr>
+      <w:r>
+        <w:rPr>
+          <w:rFonts w:ascii="Times New Roman" w:hAnsi="Times New Roman" w:cs="Times New Roman"/>
+          <w:color w:val="FF0000"/>
           <w:sz w:val="26"/>
           <w:szCs w:val="26"/>
         </w:rPr>
@@ -29712,90 +29743,11 @@
       <w:r>
         <w:rPr>
           <w:rFonts w:ascii="Times New Roman" w:hAnsi="Times New Roman" w:cs="Times New Roman"/>
+          <w:color w:val="FF0000"/>
           <w:sz w:val="26"/>
           <w:szCs w:val="26"/>
         </w:rPr>
         <w:tab/>
-      </w:r>
-    </w:p>
-    <w:p>
-      <w:pPr>
-        <w:pStyle w:val="ListParagraph"/>
-        <w:numPr>
-          <w:ilvl w:val="0"/>
-          <w:numId w:val="33"/>
-        </w:numPr>
-        <w:spacing w:line="360" w:lineRule="auto"/>
-        <w:rPr>
-          <w:rFonts w:ascii="Times New Roman" w:hAnsi="Times New Roman" w:cs="Times New Roman"/>
-          <w:sz w:val="26"/>
-          <w:szCs w:val="26"/>
-        </w:rPr>
-      </w:pPr>
-      <w:r>
-        <w:rPr>
-          <w:rFonts w:ascii="Times New Roman" w:hAnsi="Times New Roman" w:cs="Times New Roman"/>
-          <w:sz w:val="26"/>
-          <w:szCs w:val="26"/>
-        </w:rPr>
-        <w:t>Bước 4: Nhận dạng quan hệ ẩn</w:t>
-      </w:r>
-    </w:p>
-    <w:p>
-      <w:pPr>
-        <w:spacing w:line="360" w:lineRule="auto"/>
-        <w:ind w:firstLine="720"/>
-        <w:rPr>
-          <w:rFonts w:ascii="Times New Roman" w:hAnsi="Times New Roman" w:cs="Times New Roman"/>
-          <w:sz w:val="26"/>
-          <w:szCs w:val="26"/>
-        </w:rPr>
-      </w:pPr>
-      <w:r>
-        <w:rPr>
-          <w:rFonts w:ascii="Times New Roman" w:hAnsi="Times New Roman" w:cs="Times New Roman"/>
-          <w:sz w:val="26"/>
-          <w:szCs w:val="26"/>
-        </w:rPr>
-        <w:t>Đầu vào: Kết quả bước 3.1</w:t>
-      </w:r>
-    </w:p>
-    <w:p>
-      <w:pPr>
-        <w:spacing w:line="360" w:lineRule="auto"/>
-        <w:ind w:firstLine="720"/>
-        <w:rPr>
-          <w:rFonts w:ascii="Times New Roman" w:hAnsi="Times New Roman" w:cs="Times New Roman"/>
-          <w:sz w:val="26"/>
-          <w:szCs w:val="26"/>
-        </w:rPr>
-      </w:pPr>
-      <w:r>
-        <w:rPr>
-          <w:rFonts w:ascii="Times New Roman" w:hAnsi="Times New Roman" w:cs="Times New Roman"/>
-          <w:sz w:val="26"/>
-          <w:szCs w:val="26"/>
-        </w:rPr>
-        <w:t>Đầu ra: Bộ 3 quan hệ ẩn</w:t>
-      </w:r>
-    </w:p>
-    <w:p>
-      <w:pPr>
-        <w:spacing w:line="360" w:lineRule="auto"/>
-        <w:ind w:firstLine="720"/>
-        <w:rPr>
-          <w:rFonts w:ascii="Times New Roman" w:hAnsi="Times New Roman" w:cs="Times New Roman"/>
-          <w:sz w:val="26"/>
-          <w:szCs w:val="26"/>
-        </w:rPr>
-      </w:pPr>
-      <w:r>
-        <w:rPr>
-          <w:rFonts w:ascii="Times New Roman" w:hAnsi="Times New Roman" w:cs="Times New Roman"/>
-          <w:sz w:val="26"/>
-          <w:szCs w:val="26"/>
-        </w:rPr>
-        <w:t>Kết quả: &lt;publication, has title, “Active Database Systems”: title&gt;</w:t>
       </w:r>
     </w:p>
     <w:p>
@@ -29811,21 +29763,42 @@
         <w:spacing w:line="360" w:lineRule="auto"/>
         <w:rPr>
           <w:rFonts w:ascii="Times New Roman" w:hAnsi="Times New Roman" w:cs="Times New Roman"/>
-          <w:sz w:val="26"/>
-          <w:szCs w:val="26"/>
-        </w:rPr>
-      </w:pPr>
-      <w:r>
-        <w:rPr>
-          <w:rFonts w:ascii="Times New Roman" w:hAnsi="Times New Roman" w:cs="Times New Roman"/>
-          <w:sz w:val="26"/>
-          <w:szCs w:val="26"/>
-        </w:rPr>
-        <w:t>Bước 5: Sinh câu truy vấn</w:t>
-      </w:r>
-      <w:r>
-        <w:rPr>
-          <w:rFonts w:ascii="Times New Roman" w:hAnsi="Times New Roman" w:cs="Times New Roman"/>
+          <w:color w:val="FF0000"/>
+          <w:sz w:val="26"/>
+          <w:szCs w:val="26"/>
+        </w:rPr>
+      </w:pPr>
+      <w:r>
+        <w:rPr>
+          <w:rFonts w:ascii="Times New Roman" w:hAnsi="Times New Roman" w:cs="Times New Roman"/>
+          <w:color w:val="FF0000"/>
+          <w:sz w:val="26"/>
+          <w:szCs w:val="26"/>
+        </w:rPr>
+        <w:t xml:space="preserve">Bước </w:t>
+      </w:r>
+      <w:r>
+        <w:rPr>
+          <w:rFonts w:ascii="Times New Roman" w:hAnsi="Times New Roman" w:cs="Times New Roman"/>
+          <w:color w:val="FF0000"/>
+          <w:sz w:val="26"/>
+          <w:szCs w:val="26"/>
+        </w:rPr>
+        <w:t>4</w:t>
+      </w:r>
+      <w:r>
+        <w:rPr>
+          <w:rFonts w:ascii="Times New Roman" w:hAnsi="Times New Roman" w:cs="Times New Roman"/>
+          <w:color w:val="FF0000"/>
+          <w:sz w:val="26"/>
+          <w:szCs w:val="26"/>
+        </w:rPr>
+        <w:t>: Sinh câu truy vấn</w:t>
+      </w:r>
+      <w:r>
+        <w:rPr>
+          <w:rFonts w:ascii="Times New Roman" w:hAnsi="Times New Roman" w:cs="Times New Roman"/>
+          <w:color w:val="FF0000"/>
           <w:sz w:val="26"/>
           <w:szCs w:val="26"/>
         </w:rPr>
@@ -29839,13 +29812,15 @@
         <w:ind w:firstLine="720"/>
         <w:rPr>
           <w:rFonts w:ascii="Times New Roman" w:hAnsi="Times New Roman" w:cs="Times New Roman"/>
-          <w:sz w:val="26"/>
-          <w:szCs w:val="26"/>
-        </w:rPr>
-      </w:pPr>
-      <w:r>
-        <w:rPr>
-          <w:rFonts w:ascii="Times New Roman" w:hAnsi="Times New Roman" w:cs="Times New Roman"/>
+          <w:color w:val="FF0000"/>
+          <w:sz w:val="26"/>
+          <w:szCs w:val="26"/>
+        </w:rPr>
+      </w:pPr>
+      <w:r>
+        <w:rPr>
+          <w:rFonts w:ascii="Times New Roman" w:hAnsi="Times New Roman" w:cs="Times New Roman"/>
+          <w:color w:val="FF0000"/>
           <w:sz w:val="26"/>
           <w:szCs w:val="26"/>
         </w:rPr>
@@ -29858,6 +29833,7 @@
         <w:rPr>
           <w:rFonts w:ascii="Times New Roman" w:hAnsi="Times New Roman" w:cs="Times New Roman"/>
           <w:i/>
+          <w:color w:val="FF0000"/>
           <w:sz w:val="26"/>
           <w:szCs w:val="26"/>
         </w:rPr>
@@ -29866,6 +29842,7 @@
         <w:rPr>
           <w:rFonts w:ascii="Times New Roman" w:hAnsi="Times New Roman" w:cs="Times New Roman"/>
           <w:i/>
+          <w:color w:val="FF0000"/>
           <w:sz w:val="26"/>
           <w:szCs w:val="26"/>
         </w:rPr>
@@ -29877,34 +29854,55 @@
         <w:spacing w:line="360" w:lineRule="auto"/>
         <w:rPr>
           <w:rFonts w:ascii="Times New Roman" w:hAnsi="Times New Roman" w:cs="Times New Roman"/>
-          <w:sz w:val="26"/>
-          <w:szCs w:val="26"/>
-        </w:rPr>
-      </w:pPr>
-      <w:r>
-        <w:rPr>
-          <w:rFonts w:ascii="Times New Roman" w:hAnsi="Times New Roman" w:cs="Times New Roman"/>
-          <w:sz w:val="26"/>
-          <w:szCs w:val="26"/>
-        </w:rPr>
-        <w:t>&lt;publication, has title, “Active Database Systems”: title&gt;</w:t>
-      </w:r>
-      <w:r>
-        <w:rPr>
-          <w:rFonts w:ascii="Times New Roman" w:hAnsi="Times New Roman" w:cs="Times New Roman"/>
-          <w:sz w:val="26"/>
-          <w:szCs w:val="26"/>
-          <w:lang w:val="vi-VN"/>
-        </w:rPr>
-        <w:t>v</w:t>
-      </w:r>
-      <w:r>
-        <w:rPr>
-          <w:rFonts w:ascii="Times New Roman" w:hAnsi="Times New Roman" w:cs="Times New Roman"/>
-          <w:sz w:val="26"/>
-          <w:szCs w:val="26"/>
-        </w:rPr>
-        <w:t>à &lt; publication, is published, Who:publisher&gt;</w:t>
+          <w:color w:val="FF0000"/>
+          <w:sz w:val="26"/>
+          <w:szCs w:val="26"/>
+        </w:rPr>
+      </w:pPr>
+      <w:r>
+        <w:rPr>
+          <w:rFonts w:ascii="Times New Roman" w:hAnsi="Times New Roman" w:cs="Times New Roman"/>
+          <w:color w:val="FF0000"/>
+          <w:sz w:val="26"/>
+          <w:szCs w:val="26"/>
+        </w:rPr>
+        <w:t>&lt;</w:t>
+      </w:r>
+      <w:r>
+        <w:rPr>
+          <w:rFonts w:ascii="Times New Roman" w:hAnsi="Times New Roman" w:cs="Times New Roman"/>
+          <w:color w:val="FF0000"/>
+          <w:sz w:val="26"/>
+          <w:szCs w:val="26"/>
+        </w:rPr>
+        <w:t xml:space="preserve"> “Active Database Systems”:</w:t>
+      </w:r>
+      <w:r>
+        <w:rPr>
+          <w:rFonts w:ascii="Times New Roman" w:hAnsi="Times New Roman" w:cs="Times New Roman"/>
+          <w:color w:val="FF0000"/>
+          <w:sz w:val="26"/>
+          <w:szCs w:val="26"/>
+        </w:rPr>
+        <w:t xml:space="preserve"> </w:t>
+      </w:r>
+      <w:r>
+        <w:rPr>
+          <w:rFonts w:ascii="Times New Roman" w:hAnsi="Times New Roman" w:cs="Times New Roman"/>
+          <w:color w:val="FF0000"/>
+          <w:sz w:val="26"/>
+          <w:szCs w:val="26"/>
+        </w:rPr>
+        <w:t>P</w:t>
+      </w:r>
+      <w:r>
+        <w:rPr>
+          <w:rFonts w:ascii="Times New Roman" w:hAnsi="Times New Roman" w:cs="Times New Roman"/>
+          <w:color w:val="FF0000"/>
+          <w:sz w:val="26"/>
+          <w:szCs w:val="26"/>
+        </w:rPr>
+        <w:t>ublication, is published, Who:publisher&gt;</w:t>
       </w:r>
     </w:p>
     <w:p>
@@ -29913,6 +29911,7 @@
         <w:ind w:firstLine="720"/>
         <w:rPr>
           <w:rFonts w:ascii="Times New Roman" w:hAnsi="Times New Roman" w:cs="Times New Roman"/>
+          <w:color w:val="FF0000"/>
           <w:sz w:val="26"/>
           <w:szCs w:val="26"/>
         </w:rPr>
@@ -29921,6 +29920,7 @@
         <w:rPr>
           <w:rFonts w:ascii="Times New Roman" w:hAnsi="Times New Roman" w:cs="Times New Roman"/>
           <w:i/>
+          <w:color w:val="FF0000"/>
           <w:sz w:val="26"/>
           <w:szCs w:val="26"/>
         </w:rPr>
@@ -29929,10 +29929,65 @@
       <w:r>
         <w:rPr>
           <w:rFonts w:ascii="Times New Roman" w:hAnsi="Times New Roman" w:cs="Times New Roman"/>
-          <w:sz w:val="26"/>
-          <w:szCs w:val="26"/>
-        </w:rPr>
-        <w:t>select dblp_pub_new.publisher</w:t>
+          <w:color w:val="FF0000"/>
+          <w:sz w:val="26"/>
+          <w:szCs w:val="26"/>
+        </w:rPr>
+        <w:t>S</w:t>
+      </w:r>
+      <w:r>
+        <w:rPr>
+          <w:rFonts w:ascii="Times New Roman" w:hAnsi="Times New Roman" w:cs="Times New Roman"/>
+          <w:color w:val="FF0000"/>
+          <w:sz w:val="26"/>
+          <w:szCs w:val="26"/>
+        </w:rPr>
+        <w:t xml:space="preserve">elect </w:t>
+      </w:r>
+      <w:r>
+        <w:rPr>
+          <w:rFonts w:ascii="Times New Roman" w:hAnsi="Times New Roman" w:cs="Times New Roman"/>
+          <w:color w:val="FF0000"/>
+          <w:sz w:val="26"/>
+          <w:szCs w:val="26"/>
+        </w:rPr>
+        <w:t>`Publication`</w:t>
+      </w:r>
+      <w:r>
+        <w:rPr>
+          <w:rFonts w:ascii="Times New Roman" w:hAnsi="Times New Roman" w:cs="Times New Roman"/>
+          <w:color w:val="FF0000"/>
+          <w:sz w:val="26"/>
+          <w:szCs w:val="26"/>
+        </w:rPr>
+        <w:t>.</w:t>
+      </w:r>
+      <w:r>
+        <w:rPr>
+          <w:rFonts w:ascii="Times New Roman" w:hAnsi="Times New Roman" w:cs="Times New Roman"/>
+          <w:color w:val="FF0000"/>
+          <w:sz w:val="26"/>
+          <w:szCs w:val="26"/>
+        </w:rPr>
+        <w:t>`</w:t>
+      </w:r>
+      <w:r>
+        <w:rPr>
+          <w:rFonts w:ascii="Times New Roman" w:hAnsi="Times New Roman" w:cs="Times New Roman"/>
+          <w:color w:val="FF0000"/>
+          <w:sz w:val="26"/>
+          <w:szCs w:val="26"/>
+        </w:rPr>
+        <w:t>publisher</w:t>
+      </w:r>
+      <w:r>
+        <w:rPr>
+          <w:rFonts w:ascii="Times New Roman" w:hAnsi="Times New Roman" w:cs="Times New Roman"/>
+          <w:color w:val="FF0000"/>
+          <w:sz w:val="26"/>
+          <w:szCs w:val="26"/>
+        </w:rPr>
+        <w:t>`</w:t>
       </w:r>
     </w:p>
     <w:p>
@@ -29941,6 +29996,7 @@
         <w:ind w:firstLine="720"/>
         <w:rPr>
           <w:rFonts w:ascii="Times New Roman" w:hAnsi="Times New Roman" w:cs="Times New Roman"/>
+          <w:color w:val="FF0000"/>
           <w:sz w:val="26"/>
           <w:szCs w:val="26"/>
         </w:rPr>
@@ -29949,6 +30005,7 @@
         <w:rPr>
           <w:rFonts w:ascii="Times New Roman" w:hAnsi="Times New Roman" w:cs="Times New Roman"/>
           <w:i/>
+          <w:color w:val="FF0000"/>
           <w:sz w:val="26"/>
           <w:szCs w:val="26"/>
         </w:rPr>
@@ -29957,10 +30014,38 @@
       <w:r>
         <w:rPr>
           <w:rFonts w:ascii="Times New Roman" w:hAnsi="Times New Roman" w:cs="Times New Roman"/>
-          <w:sz w:val="26"/>
-          <w:szCs w:val="26"/>
-        </w:rPr>
-        <w:t>From dblp_pub_new</w:t>
+          <w:color w:val="FF0000"/>
+          <w:sz w:val="26"/>
+          <w:szCs w:val="26"/>
+        </w:rPr>
+        <w:t xml:space="preserve">From </w:t>
+      </w:r>
+      <w:r>
+        <w:rPr>
+          <w:rFonts w:ascii="Times New Roman" w:hAnsi="Times New Roman" w:cs="Times New Roman"/>
+          <w:color w:val="FF0000"/>
+          <w:sz w:val="26"/>
+          <w:szCs w:val="26"/>
+        </w:rPr>
+        <w:t>`</w:t>
+      </w:r>
+      <w:r>
+        <w:rPr>
+          <w:rFonts w:ascii="Times New Roman" w:hAnsi="Times New Roman" w:cs="Times New Roman"/>
+          <w:color w:val="FF0000"/>
+          <w:sz w:val="26"/>
+          <w:szCs w:val="26"/>
+        </w:rPr>
+        <w:t>dblp_pub_new</w:t>
+      </w:r>
+      <w:r>
+        <w:rPr>
+          <w:rFonts w:ascii="Times New Roman" w:hAnsi="Times New Roman" w:cs="Times New Roman"/>
+          <w:color w:val="FF0000"/>
+          <w:sz w:val="26"/>
+          <w:szCs w:val="26"/>
+        </w:rPr>
+        <w:t>` `Publication`</w:t>
       </w:r>
     </w:p>
     <w:p>
@@ -29969,6 +30054,7 @@
         <w:ind w:firstLine="720"/>
         <w:rPr>
           <w:rFonts w:ascii="Times New Roman" w:hAnsi="Times New Roman" w:cs="Times New Roman"/>
+          <w:color w:val="FF0000"/>
           <w:sz w:val="26"/>
           <w:szCs w:val="26"/>
         </w:rPr>
@@ -29977,6 +30063,7 @@
         <w:rPr>
           <w:rFonts w:ascii="Times New Roman" w:hAnsi="Times New Roman" w:cs="Times New Roman"/>
           <w:i/>
+          <w:color w:val="FF0000"/>
           <w:sz w:val="26"/>
           <w:szCs w:val="26"/>
         </w:rPr>
@@ -29985,10 +30072,29 @@
       <w:r>
         <w:rPr>
           <w:rFonts w:ascii="Times New Roman" w:hAnsi="Times New Roman" w:cs="Times New Roman"/>
-          <w:sz w:val="26"/>
-          <w:szCs w:val="26"/>
-        </w:rPr>
-        <w:t xml:space="preserve"> Where dblp_pub_new.title = “Active Database Systems”</w:t>
+          <w:color w:val="FF0000"/>
+          <w:sz w:val="26"/>
+          <w:szCs w:val="26"/>
+        </w:rPr>
+        <w:t xml:space="preserve"> Where </w:t>
+      </w:r>
+      <w:r>
+        <w:rPr>
+          <w:rFonts w:ascii="Times New Roman" w:hAnsi="Times New Roman" w:cs="Times New Roman"/>
+          <w:color w:val="FF0000"/>
+          <w:sz w:val="26"/>
+          <w:szCs w:val="26"/>
+        </w:rPr>
+        <w:t>`Publication`</w:t>
+      </w:r>
+      <w:r>
+        <w:rPr>
+          <w:rFonts w:ascii="Times New Roman" w:hAnsi="Times New Roman" w:cs="Times New Roman"/>
+          <w:color w:val="FF0000"/>
+          <w:sz w:val="26"/>
+          <w:szCs w:val="26"/>
+        </w:rPr>
+        <w:t>.title = “Active Database Systems”</w:t>
       </w:r>
     </w:p>
     <w:p>
@@ -29997,6 +30103,7 @@
         <w:rPr>
           <w:rFonts w:ascii="Times New Roman" w:hAnsi="Times New Roman" w:cs="Times New Roman"/>
           <w:i/>
+          <w:color w:val="FF0000"/>
           <w:sz w:val="26"/>
           <w:szCs w:val="26"/>
         </w:rPr>
@@ -30005,82 +30112,82 @@
         <w:rPr>
           <w:rFonts w:ascii="Times New Roman" w:hAnsi="Times New Roman" w:cs="Times New Roman"/>
           <w:i/>
-          <w:sz w:val="26"/>
-          <w:szCs w:val="26"/>
-        </w:rPr>
-        <w:lastRenderedPageBreak/>
+          <w:color w:val="FF0000"/>
+          <w:sz w:val="26"/>
+          <w:szCs w:val="26"/>
+        </w:rPr>
         <w:t>Câu truy vấn:</w:t>
       </w:r>
     </w:p>
     <w:p>
       <w:pPr>
         <w:spacing w:line="360" w:lineRule="auto"/>
-        <w:rPr>
-          <w:rFonts w:ascii="Times New Roman" w:hAnsi="Times New Roman" w:cs="Times New Roman"/>
-          <w:sz w:val="26"/>
-          <w:szCs w:val="26"/>
-        </w:rPr>
-      </w:pPr>
-      <w:r>
-        <w:rPr>
-          <w:rFonts w:ascii="Times New Roman" w:hAnsi="Times New Roman" w:cs="Times New Roman"/>
-          <w:sz w:val="26"/>
-          <w:szCs w:val="26"/>
-        </w:rPr>
-        <w:t>Select dblp_pub_new.publisher</w:t>
-      </w:r>
-    </w:p>
-    <w:p>
-      <w:pPr>
-        <w:spacing w:line="360" w:lineRule="auto"/>
-        <w:rPr>
-          <w:rFonts w:ascii="Times New Roman" w:hAnsi="Times New Roman" w:cs="Times New Roman"/>
-          <w:sz w:val="26"/>
-          <w:szCs w:val="26"/>
-        </w:rPr>
-      </w:pPr>
-      <w:r>
-        <w:rPr>
-          <w:rFonts w:ascii="Times New Roman" w:hAnsi="Times New Roman" w:cs="Times New Roman"/>
-          <w:sz w:val="26"/>
-          <w:szCs w:val="26"/>
-        </w:rPr>
-        <w:t>From dblp_pub_new</w:t>
-      </w:r>
-    </w:p>
-    <w:p>
-      <w:pPr>
-        <w:spacing w:line="360" w:lineRule="auto"/>
-        <w:rPr>
-          <w:rFonts w:ascii="Times New Roman" w:hAnsi="Times New Roman" w:cs="Times New Roman"/>
-          <w:sz w:val="26"/>
-          <w:szCs w:val="26"/>
-        </w:rPr>
-      </w:pPr>
-      <w:r>
-        <w:rPr>
-          <w:rFonts w:ascii="Times New Roman" w:hAnsi="Times New Roman" w:cs="Times New Roman"/>
-          <w:sz w:val="26"/>
-          <w:szCs w:val="26"/>
-        </w:rPr>
-        <w:t>Where dblp_pub_new.title = “Active Database Systems”</w:t>
-      </w:r>
-    </w:p>
-    <w:p>
-      <w:pPr>
-        <w:spacing w:line="360" w:lineRule="auto"/>
-        <w:rPr>
-          <w:rFonts w:ascii="Times New Roman" w:hAnsi="Times New Roman" w:cs="Times New Roman"/>
-          <w:sz w:val="26"/>
-          <w:szCs w:val="26"/>
-        </w:rPr>
-      </w:pPr>
-    </w:p>
-    <w:p>
-      <w:pPr>
-        <w:spacing w:line="360" w:lineRule="auto"/>
-        <w:rPr>
-          <w:rFonts w:ascii="Times New Roman" w:hAnsi="Times New Roman" w:cs="Times New Roman"/>
+        <w:ind w:firstLine="720"/>
+        <w:rPr>
+          <w:rFonts w:ascii="Times New Roman" w:hAnsi="Times New Roman" w:cs="Times New Roman"/>
+          <w:color w:val="FF0000"/>
+          <w:sz w:val="26"/>
+          <w:szCs w:val="26"/>
+        </w:rPr>
+      </w:pPr>
+      <w:r>
+        <w:rPr>
+          <w:rFonts w:ascii="Times New Roman" w:hAnsi="Times New Roman" w:cs="Times New Roman"/>
+          <w:color w:val="FF0000"/>
+          <w:sz w:val="26"/>
+          <w:szCs w:val="26"/>
+        </w:rPr>
+        <w:t>Select `Publication`.`publisher`</w:t>
+      </w:r>
+    </w:p>
+    <w:p>
+      <w:pPr>
+        <w:spacing w:line="360" w:lineRule="auto"/>
+        <w:ind w:firstLine="720"/>
+        <w:rPr>
+          <w:rFonts w:ascii="Times New Roman" w:hAnsi="Times New Roman" w:cs="Times New Roman"/>
+          <w:color w:val="FF0000"/>
+          <w:sz w:val="26"/>
+          <w:szCs w:val="26"/>
+        </w:rPr>
+      </w:pPr>
+      <w:r>
+        <w:rPr>
+          <w:rFonts w:ascii="Times New Roman" w:hAnsi="Times New Roman" w:cs="Times New Roman"/>
+          <w:color w:val="FF0000"/>
+          <w:sz w:val="26"/>
+          <w:szCs w:val="26"/>
+        </w:rPr>
+        <w:t>From `dblp_pub_new` `Publication`</w:t>
+      </w:r>
+    </w:p>
+    <w:p>
+      <w:pPr>
+        <w:spacing w:line="360" w:lineRule="auto"/>
+        <w:ind w:firstLine="720"/>
+        <w:rPr>
+          <w:rFonts w:ascii="Times New Roman" w:hAnsi="Times New Roman" w:cs="Times New Roman"/>
+          <w:color w:val="FF0000"/>
+          <w:sz w:val="26"/>
+          <w:szCs w:val="26"/>
+        </w:rPr>
+      </w:pPr>
+      <w:r>
+        <w:rPr>
+          <w:rFonts w:ascii="Times New Roman" w:hAnsi="Times New Roman" w:cs="Times New Roman"/>
+          <w:color w:val="FF0000"/>
+          <w:sz w:val="26"/>
+          <w:szCs w:val="26"/>
+        </w:rPr>
+        <w:t>Where `Publication`.title = “Active Database Systems”</w:t>
+      </w:r>
+    </w:p>
+    <w:p>
+      <w:pPr>
+        <w:spacing w:line="360" w:lineRule="auto"/>
+        <w:rPr>
+          <w:rFonts w:ascii="Times New Roman" w:hAnsi="Times New Roman" w:cs="Times New Roman"/>
+          <w:color w:val="FF0000"/>
           <w:sz w:val="26"/>
           <w:szCs w:val="26"/>
         </w:rPr>
@@ -30090,18 +30197,39 @@
           <w:rFonts w:ascii="Times New Roman" w:hAnsi="Times New Roman" w:cs="Times New Roman"/>
           <w:b/>
           <w:i/>
-          <w:sz w:val="26"/>
-          <w:szCs w:val="26"/>
-        </w:rPr>
+          <w:color w:val="FF0000"/>
+          <w:sz w:val="26"/>
+          <w:szCs w:val="26"/>
+        </w:rPr>
+        <w:lastRenderedPageBreak/>
         <w:t>Ví dụ 2:</w:t>
       </w:r>
       <w:r>
         <w:rPr>
           <w:rFonts w:ascii="Times New Roman" w:hAnsi="Times New Roman" w:cs="Times New Roman"/>
-          <w:sz w:val="26"/>
-          <w:szCs w:val="26"/>
-        </w:rPr>
-        <w:t xml:space="preserve">  Câu hỏi “Who wrote  “Active Database Systems”?</w:t>
+          <w:color w:val="FF0000"/>
+          <w:sz w:val="26"/>
+          <w:szCs w:val="26"/>
+        </w:rPr>
+        <w:t xml:space="preserve">  Câu hỏi “Who wrote  “Active Database Systems”</w:t>
+      </w:r>
+      <w:r>
+        <w:rPr>
+          <w:rFonts w:ascii="Times New Roman" w:hAnsi="Times New Roman" w:cs="Times New Roman"/>
+          <w:color w:val="FF0000"/>
+          <w:sz w:val="26"/>
+          <w:szCs w:val="26"/>
+        </w:rPr>
+        <w:t xml:space="preserve"> </w:t>
+      </w:r>
+      <w:r>
+        <w:rPr>
+          <w:rFonts w:ascii="Times New Roman" w:hAnsi="Times New Roman" w:cs="Times New Roman"/>
+          <w:color w:val="FF0000"/>
+          <w:sz w:val="26"/>
+          <w:szCs w:val="26"/>
+        </w:rPr>
+        <w:t>?</w:t>
       </w:r>
     </w:p>
     <w:p>
@@ -30114,13 +30242,15 @@
         <w:spacing w:line="360" w:lineRule="auto"/>
         <w:rPr>
           <w:rFonts w:ascii="Times New Roman" w:hAnsi="Times New Roman" w:cs="Times New Roman"/>
-          <w:sz w:val="26"/>
-          <w:szCs w:val="26"/>
-        </w:rPr>
-      </w:pPr>
-      <w:r>
-        <w:rPr>
-          <w:rFonts w:ascii="Times New Roman" w:hAnsi="Times New Roman" w:cs="Times New Roman"/>
+          <w:color w:val="FF0000"/>
+          <w:sz w:val="26"/>
+          <w:szCs w:val="26"/>
+        </w:rPr>
+      </w:pPr>
+      <w:r>
+        <w:rPr>
+          <w:rFonts w:ascii="Times New Roman" w:hAnsi="Times New Roman" w:cs="Times New Roman"/>
+          <w:color w:val="FF0000"/>
           <w:sz w:val="26"/>
           <w:szCs w:val="26"/>
         </w:rPr>
@@ -30137,13 +30267,15 @@
         <w:spacing w:line="360" w:lineRule="auto"/>
         <w:rPr>
           <w:rFonts w:ascii="Times New Roman" w:hAnsi="Times New Roman" w:cs="Times New Roman"/>
-          <w:sz w:val="26"/>
-          <w:szCs w:val="26"/>
-        </w:rPr>
-      </w:pPr>
-      <w:r>
-        <w:rPr>
-          <w:rFonts w:ascii="Times New Roman" w:hAnsi="Times New Roman" w:cs="Times New Roman"/>
+          <w:color w:val="FF0000"/>
+          <w:sz w:val="26"/>
+          <w:szCs w:val="26"/>
+        </w:rPr>
+      </w:pPr>
+      <w:r>
+        <w:rPr>
+          <w:rFonts w:ascii="Times New Roman" w:hAnsi="Times New Roman" w:cs="Times New Roman"/>
+          <w:color w:val="FF0000"/>
           <w:sz w:val="26"/>
           <w:szCs w:val="26"/>
         </w:rPr>
@@ -30156,13 +30288,15 @@
         <w:ind w:left="720" w:firstLine="720"/>
         <w:rPr>
           <w:rFonts w:ascii="Times New Roman" w:hAnsi="Times New Roman" w:cs="Times New Roman"/>
-          <w:sz w:val="26"/>
-          <w:szCs w:val="26"/>
-        </w:rPr>
-      </w:pPr>
-      <w:r>
-        <w:rPr>
-          <w:rFonts w:ascii="Times New Roman" w:hAnsi="Times New Roman" w:cs="Times New Roman"/>
+          <w:color w:val="FF0000"/>
+          <w:sz w:val="26"/>
+          <w:szCs w:val="26"/>
+        </w:rPr>
+      </w:pPr>
+      <w:r>
+        <w:rPr>
+          <w:rFonts w:ascii="Times New Roman" w:hAnsi="Times New Roman" w:cs="Times New Roman"/>
+          <w:color w:val="FF0000"/>
           <w:sz w:val="26"/>
           <w:szCs w:val="26"/>
         </w:rPr>
@@ -30175,13 +30309,15 @@
         <w:ind w:left="720" w:firstLine="720"/>
         <w:rPr>
           <w:rFonts w:ascii="Times New Roman" w:hAnsi="Times New Roman" w:cs="Times New Roman"/>
-          <w:sz w:val="26"/>
-          <w:szCs w:val="26"/>
-        </w:rPr>
-      </w:pPr>
-      <w:r>
-        <w:rPr>
-          <w:rFonts w:ascii="Times New Roman" w:hAnsi="Times New Roman" w:cs="Times New Roman"/>
+          <w:color w:val="FF0000"/>
+          <w:sz w:val="26"/>
+          <w:szCs w:val="26"/>
+        </w:rPr>
+      </w:pPr>
+      <w:r>
+        <w:rPr>
+          <w:rFonts w:ascii="Times New Roman" w:hAnsi="Times New Roman" w:cs="Times New Roman"/>
+          <w:color w:val="FF0000"/>
           <w:sz w:val="26"/>
           <w:szCs w:val="26"/>
         </w:rPr>
@@ -30194,13 +30330,15 @@
         <w:ind w:left="720" w:firstLine="720"/>
         <w:rPr>
           <w:rFonts w:ascii="Times New Roman" w:hAnsi="Times New Roman" w:cs="Times New Roman"/>
-          <w:sz w:val="26"/>
-          <w:szCs w:val="26"/>
-        </w:rPr>
-      </w:pPr>
-      <w:r>
-        <w:rPr>
-          <w:rFonts w:ascii="Times New Roman" w:hAnsi="Times New Roman" w:cs="Times New Roman"/>
+          <w:color w:val="FF0000"/>
+          <w:sz w:val="26"/>
+          <w:szCs w:val="26"/>
+        </w:rPr>
+      </w:pPr>
+      <w:r>
+        <w:rPr>
+          <w:rFonts w:ascii="Times New Roman" w:hAnsi="Times New Roman" w:cs="Times New Roman"/>
+          <w:color w:val="FF0000"/>
           <w:sz w:val="26"/>
           <w:szCs w:val="26"/>
         </w:rPr>
@@ -30212,13 +30350,15 @@
         <w:spacing w:line="360" w:lineRule="auto"/>
         <w:rPr>
           <w:rFonts w:ascii="Times New Roman" w:hAnsi="Times New Roman" w:cs="Times New Roman"/>
-          <w:sz w:val="26"/>
-          <w:szCs w:val="26"/>
-        </w:rPr>
-      </w:pPr>
-      <w:r>
-        <w:rPr>
-          <w:rFonts w:ascii="Times New Roman" w:hAnsi="Times New Roman" w:cs="Times New Roman"/>
+          <w:color w:val="FF0000"/>
+          <w:sz w:val="26"/>
+          <w:szCs w:val="26"/>
+        </w:rPr>
+      </w:pPr>
+      <w:r>
+        <w:rPr>
+          <w:rFonts w:ascii="Times New Roman" w:hAnsi="Times New Roman" w:cs="Times New Roman"/>
+          <w:color w:val="FF0000"/>
           <w:sz w:val="26"/>
           <w:szCs w:val="26"/>
         </w:rPr>
@@ -30235,13 +30375,15 @@
         <w:spacing w:line="360" w:lineRule="auto"/>
         <w:rPr>
           <w:rFonts w:ascii="Times New Roman" w:hAnsi="Times New Roman" w:cs="Times New Roman"/>
-          <w:sz w:val="26"/>
-          <w:szCs w:val="26"/>
-        </w:rPr>
-      </w:pPr>
-      <w:r>
-        <w:rPr>
-          <w:rFonts w:ascii="Times New Roman" w:hAnsi="Times New Roman" w:cs="Times New Roman"/>
+          <w:color w:val="FF0000"/>
+          <w:sz w:val="26"/>
+          <w:szCs w:val="26"/>
+        </w:rPr>
+      </w:pPr>
+      <w:r>
+        <w:rPr>
+          <w:rFonts w:ascii="Times New Roman" w:hAnsi="Times New Roman" w:cs="Times New Roman"/>
+          <w:color w:val="FF0000"/>
           <w:sz w:val="26"/>
           <w:szCs w:val="26"/>
         </w:rPr>
@@ -30254,13 +30396,15 @@
         <w:ind w:left="720" w:firstLine="720"/>
         <w:rPr>
           <w:rFonts w:ascii="Times New Roman" w:hAnsi="Times New Roman" w:cs="Times New Roman"/>
-          <w:sz w:val="26"/>
-          <w:szCs w:val="26"/>
-        </w:rPr>
-      </w:pPr>
-      <w:r>
-        <w:rPr>
-          <w:rFonts w:ascii="Times New Roman" w:hAnsi="Times New Roman" w:cs="Times New Roman"/>
+          <w:color w:val="FF0000"/>
+          <w:sz w:val="26"/>
+          <w:szCs w:val="26"/>
+        </w:rPr>
+      </w:pPr>
+      <w:r>
+        <w:rPr>
+          <w:rFonts w:ascii="Times New Roman" w:hAnsi="Times New Roman" w:cs="Times New Roman"/>
+          <w:color w:val="FF0000"/>
           <w:sz w:val="26"/>
           <w:szCs w:val="26"/>
         </w:rPr>
@@ -30273,13 +30417,15 @@
         <w:ind w:left="720" w:firstLine="720"/>
         <w:rPr>
           <w:rFonts w:ascii="Times New Roman" w:hAnsi="Times New Roman" w:cs="Times New Roman"/>
-          <w:sz w:val="26"/>
-          <w:szCs w:val="26"/>
-        </w:rPr>
-      </w:pPr>
-      <w:r>
-        <w:rPr>
-          <w:rFonts w:ascii="Times New Roman" w:hAnsi="Times New Roman" w:cs="Times New Roman"/>
+          <w:color w:val="FF0000"/>
+          <w:sz w:val="26"/>
+          <w:szCs w:val="26"/>
+        </w:rPr>
+      </w:pPr>
+      <w:r>
+        <w:rPr>
+          <w:rFonts w:ascii="Times New Roman" w:hAnsi="Times New Roman" w:cs="Times New Roman"/>
+          <w:color w:val="FF0000"/>
           <w:sz w:val="26"/>
           <w:szCs w:val="26"/>
         </w:rPr>
@@ -30292,13 +30438,15 @@
         <w:ind w:left="720" w:firstLine="720"/>
         <w:rPr>
           <w:rFonts w:ascii="Times New Roman" w:hAnsi="Times New Roman" w:cs="Times New Roman"/>
-          <w:sz w:val="26"/>
-          <w:szCs w:val="26"/>
-        </w:rPr>
-      </w:pPr>
-      <w:r>
-        <w:rPr>
-          <w:rFonts w:ascii="Times New Roman" w:hAnsi="Times New Roman" w:cs="Times New Roman"/>
+          <w:color w:val="FF0000"/>
+          <w:sz w:val="26"/>
+          <w:szCs w:val="26"/>
+        </w:rPr>
+      </w:pPr>
+      <w:r>
+        <w:rPr>
+          <w:rFonts w:ascii="Times New Roman" w:hAnsi="Times New Roman" w:cs="Times New Roman"/>
+          <w:color w:val="FF0000"/>
           <w:sz w:val="26"/>
           <w:szCs w:val="26"/>
         </w:rPr>
@@ -30315,13 +30463,15 @@
         <w:spacing w:line="360" w:lineRule="auto"/>
         <w:rPr>
           <w:rFonts w:ascii="Times New Roman" w:hAnsi="Times New Roman" w:cs="Times New Roman"/>
-          <w:sz w:val="26"/>
-          <w:szCs w:val="26"/>
-        </w:rPr>
-      </w:pPr>
-      <w:r>
-        <w:rPr>
-          <w:rFonts w:ascii="Times New Roman" w:hAnsi="Times New Roman" w:cs="Times New Roman"/>
+          <w:color w:val="FF0000"/>
+          <w:sz w:val="26"/>
+          <w:szCs w:val="26"/>
+        </w:rPr>
+      </w:pPr>
+      <w:r>
+        <w:rPr>
+          <w:rFonts w:ascii="Times New Roman" w:hAnsi="Times New Roman" w:cs="Times New Roman"/>
+          <w:color w:val="FF0000"/>
           <w:sz w:val="26"/>
           <w:szCs w:val="26"/>
         </w:rPr>
@@ -30334,13 +30484,15 @@
         <w:ind w:left="720" w:firstLine="720"/>
         <w:rPr>
           <w:rFonts w:ascii="Times New Roman" w:hAnsi="Times New Roman" w:cs="Times New Roman"/>
-          <w:sz w:val="26"/>
-          <w:szCs w:val="26"/>
-        </w:rPr>
-      </w:pPr>
-      <w:r>
-        <w:rPr>
-          <w:rFonts w:ascii="Times New Roman" w:hAnsi="Times New Roman" w:cs="Times New Roman"/>
+          <w:color w:val="FF0000"/>
+          <w:sz w:val="26"/>
+          <w:szCs w:val="26"/>
+        </w:rPr>
+      </w:pPr>
+      <w:r>
+        <w:rPr>
+          <w:rFonts w:ascii="Times New Roman" w:hAnsi="Times New Roman" w:cs="Times New Roman"/>
+          <w:color w:val="FF0000"/>
           <w:sz w:val="26"/>
           <w:szCs w:val="26"/>
         </w:rPr>
@@ -30353,13 +30505,15 @@
         <w:ind w:left="720" w:firstLine="720"/>
         <w:rPr>
           <w:rFonts w:ascii="Times New Roman" w:hAnsi="Times New Roman" w:cs="Times New Roman"/>
-          <w:sz w:val="26"/>
-          <w:szCs w:val="26"/>
-        </w:rPr>
-      </w:pPr>
-      <w:r>
-        <w:rPr>
-          <w:rFonts w:ascii="Times New Roman" w:hAnsi="Times New Roman" w:cs="Times New Roman"/>
+          <w:color w:val="FF0000"/>
+          <w:sz w:val="26"/>
+          <w:szCs w:val="26"/>
+        </w:rPr>
+      </w:pPr>
+      <w:r>
+        <w:rPr>
+          <w:rFonts w:ascii="Times New Roman" w:hAnsi="Times New Roman" w:cs="Times New Roman"/>
+          <w:color w:val="FF0000"/>
           <w:sz w:val="26"/>
           <w:szCs w:val="26"/>
         </w:rPr>
@@ -30372,13 +30526,15 @@
         <w:ind w:left="720" w:firstLine="720"/>
         <w:rPr>
           <w:rFonts w:ascii="Times New Roman" w:hAnsi="Times New Roman" w:cs="Times New Roman"/>
-          <w:sz w:val="26"/>
-          <w:szCs w:val="26"/>
-        </w:rPr>
-      </w:pPr>
-      <w:r>
-        <w:rPr>
-          <w:rFonts w:ascii="Times New Roman" w:hAnsi="Times New Roman" w:cs="Times New Roman"/>
+          <w:color w:val="FF0000"/>
+          <w:sz w:val="26"/>
+          <w:szCs w:val="26"/>
+        </w:rPr>
+      </w:pPr>
+      <w:r>
+        <w:rPr>
+          <w:rFonts w:ascii="Times New Roman" w:hAnsi="Times New Roman" w:cs="Times New Roman"/>
+          <w:color w:val="FF0000"/>
           <w:sz w:val="26"/>
           <w:szCs w:val="26"/>
         </w:rPr>
@@ -30395,13 +30551,15 @@
         <w:spacing w:line="360" w:lineRule="auto"/>
         <w:rPr>
           <w:rFonts w:ascii="Times New Roman" w:hAnsi="Times New Roman" w:cs="Times New Roman"/>
-          <w:sz w:val="26"/>
-          <w:szCs w:val="26"/>
-        </w:rPr>
-      </w:pPr>
-      <w:r>
-        <w:rPr>
-          <w:rFonts w:ascii="Times New Roman" w:hAnsi="Times New Roman" w:cs="Times New Roman"/>
+          <w:color w:val="FF0000"/>
+          <w:sz w:val="26"/>
+          <w:szCs w:val="26"/>
+        </w:rPr>
+      </w:pPr>
+      <w:r>
+        <w:rPr>
+          <w:rFonts w:ascii="Times New Roman" w:hAnsi="Times New Roman" w:cs="Times New Roman"/>
+          <w:color w:val="FF0000"/>
           <w:sz w:val="26"/>
           <w:szCs w:val="26"/>
         </w:rPr>
@@ -30414,13 +30572,15 @@
         <w:ind w:firstLine="720"/>
         <w:rPr>
           <w:rFonts w:ascii="Times New Roman" w:hAnsi="Times New Roman" w:cs="Times New Roman"/>
-          <w:sz w:val="26"/>
-          <w:szCs w:val="26"/>
-        </w:rPr>
-      </w:pPr>
-      <w:r>
-        <w:rPr>
-          <w:rFonts w:ascii="Times New Roman" w:hAnsi="Times New Roman" w:cs="Times New Roman"/>
+          <w:color w:val="FF0000"/>
+          <w:sz w:val="26"/>
+          <w:szCs w:val="26"/>
+        </w:rPr>
+      </w:pPr>
+      <w:r>
+        <w:rPr>
+          <w:rFonts w:ascii="Times New Roman" w:hAnsi="Times New Roman" w:cs="Times New Roman"/>
+          <w:color w:val="FF0000"/>
           <w:sz w:val="26"/>
           <w:szCs w:val="26"/>
         </w:rPr>
@@ -30433,17 +30593,18 @@
         <w:ind w:firstLine="720"/>
         <w:rPr>
           <w:rFonts w:ascii="Times New Roman" w:hAnsi="Times New Roman" w:cs="Times New Roman"/>
-          <w:sz w:val="26"/>
-          <w:szCs w:val="26"/>
-        </w:rPr>
-      </w:pPr>
-      <w:r>
-        <w:rPr>
-          <w:rFonts w:ascii="Times New Roman" w:hAnsi="Times New Roman" w:cs="Times New Roman"/>
-          <w:sz w:val="26"/>
-          <w:szCs w:val="26"/>
-        </w:rPr>
-        <w:lastRenderedPageBreak/>
+          <w:color w:val="FF0000"/>
+          <w:sz w:val="26"/>
+          <w:szCs w:val="26"/>
+        </w:rPr>
+      </w:pPr>
+      <w:r>
+        <w:rPr>
+          <w:rFonts w:ascii="Times New Roman" w:hAnsi="Times New Roman" w:cs="Times New Roman"/>
+          <w:color w:val="FF0000"/>
+          <w:sz w:val="26"/>
+          <w:szCs w:val="26"/>
+        </w:rPr>
         <w:t>Đầu ra: Tập các bộ ba quan hệ về từ và từ loại tương ứng</w:t>
       </w:r>
     </w:p>
@@ -30453,13 +30614,15 @@
         <w:ind w:firstLine="720"/>
         <w:rPr>
           <w:rFonts w:ascii="Times New Roman" w:hAnsi="Times New Roman" w:cs="Times New Roman"/>
-          <w:sz w:val="26"/>
-          <w:szCs w:val="26"/>
-        </w:rPr>
-      </w:pPr>
-      <w:r>
-        <w:rPr>
-          <w:rFonts w:ascii="Times New Roman" w:hAnsi="Times New Roman" w:cs="Times New Roman"/>
+          <w:color w:val="FF0000"/>
+          <w:sz w:val="26"/>
+          <w:szCs w:val="26"/>
+        </w:rPr>
+      </w:pPr>
+      <w:r>
+        <w:rPr>
+          <w:rFonts w:ascii="Times New Roman" w:hAnsi="Times New Roman" w:cs="Times New Roman"/>
+          <w:color w:val="FF0000"/>
           <w:sz w:val="26"/>
           <w:szCs w:val="26"/>
         </w:rPr>
@@ -30476,13 +30639,15 @@
         <w:spacing w:line="360" w:lineRule="auto"/>
         <w:rPr>
           <w:rFonts w:ascii="Times New Roman" w:hAnsi="Times New Roman" w:cs="Times New Roman"/>
-          <w:sz w:val="26"/>
-          <w:szCs w:val="26"/>
-        </w:rPr>
-      </w:pPr>
-      <w:r>
-        <w:rPr>
-          <w:rFonts w:ascii="Times New Roman" w:hAnsi="Times New Roman" w:cs="Times New Roman"/>
+          <w:color w:val="FF0000"/>
+          <w:sz w:val="26"/>
+          <w:szCs w:val="26"/>
+        </w:rPr>
+      </w:pPr>
+      <w:r>
+        <w:rPr>
+          <w:rFonts w:ascii="Times New Roman" w:hAnsi="Times New Roman" w:cs="Times New Roman"/>
+          <w:color w:val="FF0000"/>
           <w:sz w:val="26"/>
           <w:szCs w:val="26"/>
         </w:rPr>
@@ -30499,13 +30664,15 @@
         <w:spacing w:line="360" w:lineRule="auto"/>
         <w:rPr>
           <w:rFonts w:ascii="Times New Roman" w:hAnsi="Times New Roman" w:cs="Times New Roman"/>
-          <w:sz w:val="26"/>
-          <w:szCs w:val="26"/>
-        </w:rPr>
-      </w:pPr>
-      <w:r>
-        <w:rPr>
-          <w:rFonts w:ascii="Times New Roman" w:hAnsi="Times New Roman" w:cs="Times New Roman"/>
+          <w:color w:val="FF0000"/>
+          <w:sz w:val="26"/>
+          <w:szCs w:val="26"/>
+        </w:rPr>
+      </w:pPr>
+      <w:r>
+        <w:rPr>
+          <w:rFonts w:ascii="Times New Roman" w:hAnsi="Times New Roman" w:cs="Times New Roman"/>
+          <w:color w:val="FF0000"/>
           <w:sz w:val="26"/>
           <w:szCs w:val="26"/>
         </w:rPr>
@@ -30518,13 +30685,15 @@
         <w:ind w:left="720" w:firstLine="720"/>
         <w:rPr>
           <w:rFonts w:ascii="Times New Roman" w:hAnsi="Times New Roman" w:cs="Times New Roman"/>
-          <w:sz w:val="26"/>
-          <w:szCs w:val="26"/>
-        </w:rPr>
-      </w:pPr>
-      <w:r>
-        <w:rPr>
-          <w:rFonts w:ascii="Times New Roman" w:hAnsi="Times New Roman" w:cs="Times New Roman"/>
+          <w:color w:val="FF0000"/>
+          <w:sz w:val="26"/>
+          <w:szCs w:val="26"/>
+        </w:rPr>
+      </w:pPr>
+      <w:r>
+        <w:rPr>
+          <w:rFonts w:ascii="Times New Roman" w:hAnsi="Times New Roman" w:cs="Times New Roman"/>
+          <w:color w:val="FF0000"/>
           <w:sz w:val="26"/>
           <w:szCs w:val="26"/>
         </w:rPr>
@@ -30537,16 +30706,19 @@
         <w:ind w:left="720" w:firstLine="720"/>
         <w:rPr>
           <w:rFonts w:ascii="Times New Roman" w:hAnsi="Times New Roman" w:cs="Times New Roman"/>
-          <w:sz w:val="26"/>
-          <w:szCs w:val="26"/>
-        </w:rPr>
-      </w:pPr>
-      <w:r>
-        <w:rPr>
-          <w:rFonts w:ascii="Times New Roman" w:hAnsi="Times New Roman" w:cs="Times New Roman"/>
-          <w:sz w:val="26"/>
-          <w:szCs w:val="26"/>
-        </w:rPr>
+          <w:color w:val="FF0000"/>
+          <w:sz w:val="26"/>
+          <w:szCs w:val="26"/>
+        </w:rPr>
+      </w:pPr>
+      <w:r>
+        <w:rPr>
+          <w:rFonts w:ascii="Times New Roman" w:hAnsi="Times New Roman" w:cs="Times New Roman"/>
+          <w:color w:val="FF0000"/>
+          <w:sz w:val="26"/>
+          <w:szCs w:val="26"/>
+        </w:rPr>
+        <w:lastRenderedPageBreak/>
         <w:t>Đầu ra: Bộ ba &lt;thực thể, loại quan hệ, thực thể&gt;.</w:t>
       </w:r>
     </w:p>
@@ -30559,14 +30731,16 @@
         <w:ind w:left="1440"/>
         <w:rPr>
           <w:rFonts w:ascii="Times New Roman" w:hAnsi="Times New Roman" w:cs="Times New Roman"/>
-          <w:sz w:val="26"/>
-          <w:szCs w:val="26"/>
-          <w:lang w:val="vi-VN"/>
-        </w:rPr>
-      </w:pPr>
-      <w:r>
-        <w:rPr>
-          <w:rFonts w:ascii="Times New Roman" w:hAnsi="Times New Roman" w:cs="Times New Roman"/>
+          <w:color w:val="FF0000"/>
+          <w:sz w:val="26"/>
+          <w:szCs w:val="26"/>
+          <w:lang w:val="vi-VN"/>
+        </w:rPr>
+      </w:pPr>
+      <w:r>
+        <w:rPr>
+          <w:rFonts w:ascii="Times New Roman" w:hAnsi="Times New Roman" w:cs="Times New Roman"/>
+          <w:color w:val="FF0000"/>
           <w:sz w:val="26"/>
           <w:szCs w:val="26"/>
         </w:rPr>
@@ -30582,13 +30756,15 @@
         <w:ind w:left="1440"/>
         <w:rPr>
           <w:rFonts w:ascii="Times New Roman" w:hAnsi="Times New Roman" w:cs="Times New Roman"/>
-          <w:sz w:val="26"/>
-          <w:szCs w:val="26"/>
-        </w:rPr>
-      </w:pPr>
-      <w:r>
-        <w:rPr>
-          <w:rFonts w:ascii="Times New Roman" w:hAnsi="Times New Roman" w:cs="Times New Roman"/>
+          <w:color w:val="FF0000"/>
+          <w:sz w:val="26"/>
+          <w:szCs w:val="26"/>
+        </w:rPr>
+      </w:pPr>
+      <w:r>
+        <w:rPr>
+          <w:rFonts w:ascii="Times New Roman" w:hAnsi="Times New Roman" w:cs="Times New Roman"/>
+          <w:color w:val="FF0000"/>
           <w:sz w:val="26"/>
           <w:szCs w:val="26"/>
         </w:rPr>
@@ -30597,90 +30773,11 @@
       <w:r>
         <w:rPr>
           <w:rFonts w:ascii="Times New Roman" w:hAnsi="Times New Roman" w:cs="Times New Roman"/>
+          <w:color w:val="FF0000"/>
           <w:sz w:val="26"/>
           <w:szCs w:val="26"/>
         </w:rPr>
         <w:tab/>
-      </w:r>
-    </w:p>
-    <w:p>
-      <w:pPr>
-        <w:pStyle w:val="ListParagraph"/>
-        <w:numPr>
-          <w:ilvl w:val="0"/>
-          <w:numId w:val="33"/>
-        </w:numPr>
-        <w:spacing w:line="360" w:lineRule="auto"/>
-        <w:rPr>
-          <w:rFonts w:ascii="Times New Roman" w:hAnsi="Times New Roman" w:cs="Times New Roman"/>
-          <w:sz w:val="26"/>
-          <w:szCs w:val="26"/>
-        </w:rPr>
-      </w:pPr>
-      <w:r>
-        <w:rPr>
-          <w:rFonts w:ascii="Times New Roman" w:hAnsi="Times New Roman" w:cs="Times New Roman"/>
-          <w:sz w:val="26"/>
-          <w:szCs w:val="26"/>
-        </w:rPr>
-        <w:t>Bước 4: Nhận dạng quan hệ ẩn</w:t>
-      </w:r>
-    </w:p>
-    <w:p>
-      <w:pPr>
-        <w:spacing w:line="360" w:lineRule="auto"/>
-        <w:ind w:firstLine="720"/>
-        <w:rPr>
-          <w:rFonts w:ascii="Times New Roman" w:hAnsi="Times New Roman" w:cs="Times New Roman"/>
-          <w:sz w:val="26"/>
-          <w:szCs w:val="26"/>
-        </w:rPr>
-      </w:pPr>
-      <w:r>
-        <w:rPr>
-          <w:rFonts w:ascii="Times New Roman" w:hAnsi="Times New Roman" w:cs="Times New Roman"/>
-          <w:sz w:val="26"/>
-          <w:szCs w:val="26"/>
-        </w:rPr>
-        <w:t>Đầu vào: Kết quả bước 3</w:t>
-      </w:r>
-    </w:p>
-    <w:p>
-      <w:pPr>
-        <w:spacing w:line="360" w:lineRule="auto"/>
-        <w:ind w:firstLine="720"/>
-        <w:rPr>
-          <w:rFonts w:ascii="Times New Roman" w:hAnsi="Times New Roman" w:cs="Times New Roman"/>
-          <w:sz w:val="26"/>
-          <w:szCs w:val="26"/>
-        </w:rPr>
-      </w:pPr>
-      <w:r>
-        <w:rPr>
-          <w:rFonts w:ascii="Times New Roman" w:hAnsi="Times New Roman" w:cs="Times New Roman"/>
-          <w:sz w:val="26"/>
-          <w:szCs w:val="26"/>
-        </w:rPr>
-        <w:t>Đầu ra: Bộ 3 quan hệ ẩn</w:t>
-      </w:r>
-    </w:p>
-    <w:p>
-      <w:pPr>
-        <w:spacing w:line="360" w:lineRule="auto"/>
-        <w:ind w:firstLine="720"/>
-        <w:rPr>
-          <w:rFonts w:ascii="Times New Roman" w:hAnsi="Times New Roman" w:cs="Times New Roman"/>
-          <w:sz w:val="26"/>
-          <w:szCs w:val="26"/>
-        </w:rPr>
-      </w:pPr>
-      <w:r>
-        <w:rPr>
-          <w:rFonts w:ascii="Times New Roman" w:hAnsi="Times New Roman" w:cs="Times New Roman"/>
-          <w:sz w:val="26"/>
-          <w:szCs w:val="26"/>
-        </w:rPr>
-        <w:t>Kết quả: &lt;publication, has title, “Active Database Systems”: title&gt;</w:t>
       </w:r>
     </w:p>
     <w:p>
@@ -30696,21 +30793,42 @@
         <w:spacing w:line="360" w:lineRule="auto"/>
         <w:rPr>
           <w:rFonts w:ascii="Times New Roman" w:hAnsi="Times New Roman" w:cs="Times New Roman"/>
-          <w:sz w:val="26"/>
-          <w:szCs w:val="26"/>
-        </w:rPr>
-      </w:pPr>
-      <w:r>
-        <w:rPr>
-          <w:rFonts w:ascii="Times New Roman" w:hAnsi="Times New Roman" w:cs="Times New Roman"/>
-          <w:sz w:val="26"/>
-          <w:szCs w:val="26"/>
-        </w:rPr>
-        <w:t>Bước 5: Sinh câu truy vấn</w:t>
-      </w:r>
-      <w:r>
-        <w:rPr>
-          <w:rFonts w:ascii="Times New Roman" w:hAnsi="Times New Roman" w:cs="Times New Roman"/>
+          <w:color w:val="FF0000"/>
+          <w:sz w:val="26"/>
+          <w:szCs w:val="26"/>
+        </w:rPr>
+      </w:pPr>
+      <w:r>
+        <w:rPr>
+          <w:rFonts w:ascii="Times New Roman" w:hAnsi="Times New Roman" w:cs="Times New Roman"/>
+          <w:color w:val="FF0000"/>
+          <w:sz w:val="26"/>
+          <w:szCs w:val="26"/>
+        </w:rPr>
+        <w:t>Bướ</w:t>
+      </w:r>
+      <w:r>
+        <w:rPr>
+          <w:rFonts w:ascii="Times New Roman" w:hAnsi="Times New Roman" w:cs="Times New Roman"/>
+          <w:color w:val="FF0000"/>
+          <w:sz w:val="26"/>
+          <w:szCs w:val="26"/>
+        </w:rPr>
+        <w:t>c 4</w:t>
+      </w:r>
+      <w:r>
+        <w:rPr>
+          <w:rFonts w:ascii="Times New Roman" w:hAnsi="Times New Roman" w:cs="Times New Roman"/>
+          <w:color w:val="FF0000"/>
+          <w:sz w:val="26"/>
+          <w:szCs w:val="26"/>
+        </w:rPr>
+        <w:t>: Sinh câu truy vấn</w:t>
+      </w:r>
+      <w:r>
+        <w:rPr>
+          <w:rFonts w:ascii="Times New Roman" w:hAnsi="Times New Roman" w:cs="Times New Roman"/>
+          <w:color w:val="FF0000"/>
           <w:sz w:val="26"/>
           <w:szCs w:val="26"/>
         </w:rPr>
@@ -30724,13 +30842,15 @@
         <w:ind w:firstLine="720"/>
         <w:rPr>
           <w:rFonts w:ascii="Times New Roman" w:hAnsi="Times New Roman" w:cs="Times New Roman"/>
-          <w:sz w:val="26"/>
-          <w:szCs w:val="26"/>
-        </w:rPr>
-      </w:pPr>
-      <w:r>
-        <w:rPr>
-          <w:rFonts w:ascii="Times New Roman" w:hAnsi="Times New Roman" w:cs="Times New Roman"/>
+          <w:color w:val="FF0000"/>
+          <w:sz w:val="26"/>
+          <w:szCs w:val="26"/>
+        </w:rPr>
+      </w:pPr>
+      <w:r>
+        <w:rPr>
+          <w:rFonts w:ascii="Times New Roman" w:hAnsi="Times New Roman" w:cs="Times New Roman"/>
+          <w:color w:val="FF0000"/>
           <w:sz w:val="26"/>
           <w:szCs w:val="26"/>
         </w:rPr>
@@ -30743,6 +30863,7 @@
         <w:rPr>
           <w:rFonts w:ascii="Times New Roman" w:hAnsi="Times New Roman" w:cs="Times New Roman"/>
           <w:i/>
+          <w:color w:val="FF0000"/>
           <w:sz w:val="26"/>
           <w:szCs w:val="26"/>
         </w:rPr>
@@ -30751,6 +30872,7 @@
         <w:rPr>
           <w:rFonts w:ascii="Times New Roman" w:hAnsi="Times New Roman" w:cs="Times New Roman"/>
           <w:i/>
+          <w:color w:val="FF0000"/>
           <w:sz w:val="26"/>
           <w:szCs w:val="26"/>
         </w:rPr>
@@ -30760,44 +30882,31 @@
     <w:p>
       <w:pPr>
         <w:spacing w:line="360" w:lineRule="auto"/>
-        <w:rPr>
-          <w:rFonts w:ascii="Times New Roman" w:hAnsi="Times New Roman" w:cs="Times New Roman"/>
-          <w:sz w:val="26"/>
-          <w:szCs w:val="26"/>
-        </w:rPr>
-      </w:pPr>
-      <w:r>
-        <w:rPr>
-          <w:rFonts w:ascii="Times New Roman" w:hAnsi="Times New Roman" w:cs="Times New Roman"/>
-          <w:sz w:val="26"/>
-          <w:szCs w:val="26"/>
-        </w:rPr>
-        <w:t>&lt;publication, has title, “Active Database Systems”: title&gt;</w:t>
-      </w:r>
-      <w:r>
-        <w:rPr>
-          <w:rFonts w:ascii="Times New Roman" w:hAnsi="Times New Roman" w:cs="Times New Roman"/>
-          <w:sz w:val="26"/>
-          <w:szCs w:val="26"/>
-          <w:lang w:val="vi-VN"/>
-        </w:rPr>
-        <w:t xml:space="preserve"> v</w:t>
-      </w:r>
-      <w:r>
-        <w:rPr>
-          <w:rFonts w:ascii="Times New Roman" w:hAnsi="Times New Roman" w:cs="Times New Roman"/>
-          <w:sz w:val="26"/>
-          <w:szCs w:val="26"/>
-        </w:rPr>
-        <w:t>à &lt; publication, is written, Who:author&gt;</w:t>
-      </w:r>
-    </w:p>
-    <w:p>
-      <w:pPr>
-        <w:spacing w:line="360" w:lineRule="auto"/>
         <w:ind w:firstLine="720"/>
         <w:rPr>
           <w:rFonts w:ascii="Times New Roman" w:hAnsi="Times New Roman" w:cs="Times New Roman"/>
+          <w:color w:val="FF0000"/>
+          <w:sz w:val="26"/>
+          <w:szCs w:val="26"/>
+        </w:rPr>
+      </w:pPr>
+      <w:r>
+        <w:rPr>
+          <w:rFonts w:ascii="Times New Roman" w:hAnsi="Times New Roman" w:cs="Times New Roman"/>
+          <w:color w:val="FF0000"/>
+          <w:sz w:val="26"/>
+          <w:szCs w:val="26"/>
+        </w:rPr>
+        <w:t>&lt;“Active Database Systems”:publication,write,Who:publication.author&gt;</w:t>
+      </w:r>
+    </w:p>
+    <w:p>
+      <w:pPr>
+        <w:spacing w:line="360" w:lineRule="auto"/>
+        <w:ind w:firstLine="720"/>
+        <w:rPr>
+          <w:rFonts w:ascii="Times New Roman" w:hAnsi="Times New Roman" w:cs="Times New Roman"/>
+          <w:color w:val="FF0000"/>
           <w:sz w:val="26"/>
           <w:szCs w:val="26"/>
         </w:rPr>
@@ -30806,6 +30915,7 @@
         <w:rPr>
           <w:rFonts w:ascii="Times New Roman" w:hAnsi="Times New Roman" w:cs="Times New Roman"/>
           <w:i/>
+          <w:color w:val="FF0000"/>
           <w:sz w:val="26"/>
           <w:szCs w:val="26"/>
         </w:rPr>
@@ -30814,10 +30924,29 @@
       <w:r>
         <w:rPr>
           <w:rFonts w:ascii="Times New Roman" w:hAnsi="Times New Roman" w:cs="Times New Roman"/>
-          <w:sz w:val="26"/>
-          <w:szCs w:val="26"/>
-        </w:rPr>
-        <w:t>select distinct dblp_author_pub_ref.author</w:t>
+          <w:color w:val="FF0000"/>
+          <w:sz w:val="26"/>
+          <w:szCs w:val="26"/>
+        </w:rPr>
+        <w:t>S</w:t>
+      </w:r>
+      <w:r>
+        <w:rPr>
+          <w:rFonts w:ascii="Times New Roman" w:hAnsi="Times New Roman" w:cs="Times New Roman"/>
+          <w:color w:val="FF0000"/>
+          <w:sz w:val="26"/>
+          <w:szCs w:val="26"/>
+        </w:rPr>
+        <w:t xml:space="preserve">elect distinct </w:t>
+      </w:r>
+      <w:r>
+        <w:rPr>
+          <w:rFonts w:ascii="Times New Roman" w:hAnsi="Times New Roman" w:cs="Times New Roman"/>
+          <w:color w:val="FF0000"/>
+          <w:sz w:val="26"/>
+          <w:szCs w:val="26"/>
+        </w:rPr>
+        <w:t>`Author`.*</w:t>
       </w:r>
     </w:p>
     <w:p>
@@ -30826,13 +30955,15 @@
         <w:ind w:firstLine="720"/>
         <w:rPr>
           <w:rFonts w:ascii="Times New Roman" w:hAnsi="Times New Roman" w:cs="Times New Roman"/>
-          <w:sz w:val="26"/>
-          <w:szCs w:val="26"/>
-        </w:rPr>
-      </w:pPr>
-      <w:r>
-        <w:rPr>
-          <w:rFonts w:ascii="Times New Roman" w:hAnsi="Times New Roman" w:cs="Times New Roman"/>
+          <w:color w:val="FF0000"/>
+          <w:sz w:val="26"/>
+          <w:szCs w:val="26"/>
+        </w:rPr>
+      </w:pPr>
+      <w:r>
+        <w:rPr>
+          <w:rFonts w:ascii="Times New Roman" w:hAnsi="Times New Roman" w:cs="Times New Roman"/>
+          <w:color w:val="FF0000"/>
           <w:sz w:val="26"/>
           <w:szCs w:val="26"/>
         </w:rPr>
@@ -30845,6 +30976,7 @@
         <w:ind w:firstLine="720"/>
         <w:rPr>
           <w:rFonts w:ascii="Times New Roman" w:hAnsi="Times New Roman" w:cs="Times New Roman"/>
+          <w:color w:val="FF0000"/>
           <w:sz w:val="26"/>
           <w:szCs w:val="26"/>
         </w:rPr>
@@ -30853,6 +30985,7 @@
         <w:rPr>
           <w:rFonts w:ascii="Times New Roman" w:hAnsi="Times New Roman" w:cs="Times New Roman"/>
           <w:i/>
+          <w:color w:val="FF0000"/>
           <w:sz w:val="26"/>
           <w:szCs w:val="26"/>
         </w:rPr>
@@ -30861,10 +30994,83 @@
       <w:r>
         <w:rPr>
           <w:rFonts w:ascii="Times New Roman" w:hAnsi="Times New Roman" w:cs="Times New Roman"/>
-          <w:sz w:val="26"/>
-          <w:szCs w:val="26"/>
-        </w:rPr>
-        <w:t>:From dblp_pub_new, dblp_author_pub_ref</w:t>
+          <w:color w:val="FF0000"/>
+          <w:sz w:val="26"/>
+          <w:szCs w:val="26"/>
+        </w:rPr>
+        <w:t xml:space="preserve">:From </w:t>
+      </w:r>
+      <w:r>
+        <w:rPr>
+          <w:rFonts w:ascii="Times New Roman" w:hAnsi="Times New Roman" w:cs="Times New Roman"/>
+          <w:color w:val="FF0000"/>
+          <w:sz w:val="26"/>
+          <w:szCs w:val="26"/>
+        </w:rPr>
+        <w:t>`</w:t>
+      </w:r>
+      <w:r>
+        <w:rPr>
+          <w:rFonts w:ascii="Times New Roman" w:hAnsi="Times New Roman" w:cs="Times New Roman"/>
+          <w:color w:val="FF0000"/>
+          <w:sz w:val="26"/>
+          <w:szCs w:val="26"/>
+        </w:rPr>
+        <w:t>dblp_pub_new</w:t>
+      </w:r>
+      <w:r>
+        <w:rPr>
+          <w:rFonts w:ascii="Times New Roman" w:hAnsi="Times New Roman" w:cs="Times New Roman"/>
+          <w:color w:val="FF0000"/>
+          <w:sz w:val="26"/>
+          <w:szCs w:val="26"/>
+        </w:rPr>
+        <w:t>` `Publication`</w:t>
+      </w:r>
+      <w:r>
+        <w:rPr>
+          <w:rFonts w:ascii="Times New Roman" w:hAnsi="Times New Roman" w:cs="Times New Roman"/>
+          <w:color w:val="FF0000"/>
+          <w:sz w:val="26"/>
+          <w:szCs w:val="26"/>
+        </w:rPr>
+        <w:t xml:space="preserve">, </w:t>
+      </w:r>
+      <w:r>
+        <w:rPr>
+          <w:rFonts w:ascii="Times New Roman" w:hAnsi="Times New Roman" w:cs="Times New Roman"/>
+          <w:color w:val="FF0000"/>
+          <w:sz w:val="26"/>
+          <w:szCs w:val="26"/>
+        </w:rPr>
+        <w:t>`</w:t>
+      </w:r>
+      <w:r>
+        <w:rPr>
+          <w:rFonts w:ascii="Times New Roman" w:hAnsi="Times New Roman" w:cs="Times New Roman"/>
+          <w:color w:val="FF0000"/>
+          <w:sz w:val="26"/>
+          <w:szCs w:val="26"/>
+        </w:rPr>
+        <w:t>dblp_author_pub_ref</w:t>
+      </w:r>
+      <w:r>
+        <w:rPr>
+          <w:rFonts w:ascii="Times New Roman" w:hAnsi="Times New Roman" w:cs="Times New Roman"/>
+          <w:color w:val="FF0000"/>
+          <w:sz w:val="26"/>
+          <w:szCs w:val="26"/>
+        </w:rPr>
+        <w:t xml:space="preserve">` </w:t>
+      </w:r>
+      <w:r>
+        <w:rPr>
+          <w:rFonts w:ascii="Times New Roman" w:hAnsi="Times New Roman" w:cs="Times New Roman"/>
+          <w:color w:val="FF0000"/>
+          <w:sz w:val="26"/>
+          <w:szCs w:val="26"/>
+        </w:rPr>
+        <w:t>`Author`</w:t>
       </w:r>
     </w:p>
     <w:p>
@@ -30873,6 +31079,7 @@
         <w:ind w:firstLine="720"/>
         <w:rPr>
           <w:rFonts w:ascii="Times New Roman" w:hAnsi="Times New Roman" w:cs="Times New Roman"/>
+          <w:color w:val="FF0000"/>
           <w:sz w:val="26"/>
           <w:szCs w:val="26"/>
         </w:rPr>
@@ -30881,6 +31088,7 @@
         <w:rPr>
           <w:rFonts w:ascii="Times New Roman" w:hAnsi="Times New Roman" w:cs="Times New Roman"/>
           <w:i/>
+          <w:color w:val="FF0000"/>
           <w:sz w:val="26"/>
           <w:szCs w:val="26"/>
         </w:rPr>
@@ -30889,10 +31097,29 @@
       <w:r>
         <w:rPr>
           <w:rFonts w:ascii="Times New Roman" w:hAnsi="Times New Roman" w:cs="Times New Roman"/>
-          <w:sz w:val="26"/>
-          <w:szCs w:val="26"/>
-        </w:rPr>
-        <w:t xml:space="preserve">: Where publication.title = “Active Database Systems” </w:t>
+          <w:color w:val="FF0000"/>
+          <w:sz w:val="26"/>
+          <w:szCs w:val="26"/>
+        </w:rPr>
+        <w:t xml:space="preserve">: Where </w:t>
+      </w:r>
+      <w:r>
+        <w:rPr>
+          <w:rFonts w:ascii="Times New Roman" w:hAnsi="Times New Roman" w:cs="Times New Roman"/>
+          <w:color w:val="FF0000"/>
+          <w:sz w:val="26"/>
+          <w:szCs w:val="26"/>
+        </w:rPr>
+        <w:t>`Publication`</w:t>
+      </w:r>
+      <w:r>
+        <w:rPr>
+          <w:rFonts w:ascii="Times New Roman" w:hAnsi="Times New Roman" w:cs="Times New Roman"/>
+          <w:color w:val="FF0000"/>
+          <w:sz w:val="26"/>
+          <w:szCs w:val="26"/>
+        </w:rPr>
+        <w:t xml:space="preserve">.title = “Active Database Systems” </w:t>
       </w:r>
     </w:p>
     <w:p>
@@ -30901,27 +31128,1079 @@
         <w:ind w:firstLine="720"/>
         <w:rPr>
           <w:rFonts w:ascii="Times New Roman" w:hAnsi="Times New Roman" w:cs="Times New Roman"/>
-          <w:sz w:val="26"/>
-          <w:szCs w:val="26"/>
-        </w:rPr>
-      </w:pPr>
-      <w:r>
-        <w:rPr>
-          <w:rFonts w:ascii="Times New Roman" w:hAnsi="Times New Roman" w:cs="Times New Roman"/>
-          <w:sz w:val="26"/>
-          <w:szCs w:val="26"/>
-          <w:lang w:val="vi-VN"/>
+          <w:color w:val="FF0000"/>
+          <w:sz w:val="26"/>
+          <w:szCs w:val="26"/>
+        </w:rPr>
+      </w:pPr>
+      <w:r>
+        <w:rPr>
+          <w:rFonts w:ascii="Times New Roman" w:hAnsi="Times New Roman" w:cs="Times New Roman"/>
+          <w:color w:val="FF0000"/>
+          <w:sz w:val="26"/>
+          <w:szCs w:val="26"/>
+          <w:lang w:val="vi-VN"/>
+        </w:rPr>
+        <w:t>a</w:t>
+      </w:r>
+      <w:r>
+        <w:rPr>
+          <w:rFonts w:ascii="Times New Roman" w:hAnsi="Times New Roman" w:cs="Times New Roman"/>
+          <w:color w:val="FF0000"/>
+          <w:sz w:val="26"/>
+          <w:szCs w:val="26"/>
+        </w:rPr>
+        <w:t xml:space="preserve">nd </w:t>
+      </w:r>
+      <w:r>
+        <w:rPr>
+          <w:rFonts w:ascii="Times New Roman" w:hAnsi="Times New Roman" w:cs="Times New Roman"/>
+          <w:color w:val="FF0000"/>
+          <w:sz w:val="26"/>
+          <w:szCs w:val="26"/>
+        </w:rPr>
+        <w:t>`Publication`.</w:t>
+      </w:r>
+      <w:r>
+        <w:rPr>
+          <w:rFonts w:ascii="Times New Roman" w:hAnsi="Times New Roman" w:cs="Times New Roman"/>
+          <w:color w:val="FF0000"/>
+          <w:sz w:val="26"/>
+          <w:szCs w:val="26"/>
+        </w:rPr>
+        <w:t xml:space="preserve">id = </w:t>
+      </w:r>
+      <w:r>
+        <w:rPr>
+          <w:rFonts w:ascii="Times New Roman" w:hAnsi="Times New Roman" w:cs="Times New Roman"/>
+          <w:color w:val="FF0000"/>
+          <w:sz w:val="26"/>
+          <w:szCs w:val="26"/>
+        </w:rPr>
+        <w:t>`Author`</w:t>
+      </w:r>
+      <w:r>
+        <w:rPr>
+          <w:rFonts w:ascii="Times New Roman" w:hAnsi="Times New Roman" w:cs="Times New Roman"/>
+          <w:color w:val="FF0000"/>
+          <w:sz w:val="26"/>
+          <w:szCs w:val="26"/>
+        </w:rPr>
+        <w:t xml:space="preserve">.pub_id </w:t>
+      </w:r>
+    </w:p>
+    <w:p>
+      <w:pPr>
+        <w:spacing w:line="360" w:lineRule="auto"/>
+        <w:rPr>
+          <w:rFonts w:ascii="Times New Roman" w:hAnsi="Times New Roman" w:cs="Times New Roman"/>
+          <w:i/>
+          <w:color w:val="FF0000"/>
+          <w:sz w:val="26"/>
+          <w:szCs w:val="26"/>
+        </w:rPr>
+      </w:pPr>
+      <w:r>
+        <w:rPr>
+          <w:rFonts w:ascii="Times New Roman" w:hAnsi="Times New Roman" w:cs="Times New Roman"/>
+          <w:i/>
+          <w:color w:val="FF0000"/>
+          <w:sz w:val="26"/>
+          <w:szCs w:val="26"/>
+        </w:rPr>
+        <w:t>Câu truy vấn:</w:t>
+      </w:r>
+    </w:p>
+    <w:p>
+      <w:pPr>
+        <w:spacing w:line="360" w:lineRule="auto"/>
+        <w:ind w:firstLine="720"/>
+        <w:rPr>
+          <w:rFonts w:ascii="Times New Roman" w:hAnsi="Times New Roman" w:cs="Times New Roman"/>
+          <w:color w:val="FF0000"/>
+          <w:sz w:val="26"/>
+          <w:szCs w:val="26"/>
+        </w:rPr>
+      </w:pPr>
+      <w:r>
+        <w:rPr>
+          <w:rFonts w:ascii="Times New Roman" w:hAnsi="Times New Roman" w:cs="Times New Roman"/>
+          <w:color w:val="FF0000"/>
+          <w:sz w:val="26"/>
+          <w:szCs w:val="26"/>
+        </w:rPr>
+        <w:t>Select distinct `Author`.*</w:t>
+      </w:r>
+    </w:p>
+    <w:p>
+      <w:pPr>
+        <w:spacing w:line="360" w:lineRule="auto"/>
+        <w:ind w:firstLine="720"/>
+        <w:rPr>
+          <w:rFonts w:ascii="Times New Roman" w:hAnsi="Times New Roman" w:cs="Times New Roman"/>
+          <w:color w:val="FF0000"/>
+          <w:sz w:val="26"/>
+          <w:szCs w:val="26"/>
+        </w:rPr>
+      </w:pPr>
+      <w:r>
+        <w:rPr>
+          <w:rFonts w:ascii="Times New Roman" w:hAnsi="Times New Roman" w:cs="Times New Roman"/>
+          <w:color w:val="FF0000"/>
+          <w:sz w:val="26"/>
+          <w:szCs w:val="26"/>
+        </w:rPr>
+        <w:t>From `dblp_pub_new` `Publication`, `dblp_author_pub_ref` `Author`</w:t>
+      </w:r>
+    </w:p>
+    <w:p>
+      <w:pPr>
+        <w:spacing w:line="360" w:lineRule="auto"/>
+        <w:ind w:firstLine="720"/>
+        <w:rPr>
+          <w:rFonts w:ascii="Times New Roman" w:hAnsi="Times New Roman" w:cs="Times New Roman"/>
+          <w:color w:val="FF0000"/>
+          <w:sz w:val="26"/>
+          <w:szCs w:val="26"/>
+        </w:rPr>
+      </w:pPr>
+      <w:r>
+        <w:rPr>
+          <w:rFonts w:ascii="Times New Roman" w:hAnsi="Times New Roman" w:cs="Times New Roman"/>
+          <w:color w:val="FF0000"/>
+          <w:sz w:val="26"/>
+          <w:szCs w:val="26"/>
+        </w:rPr>
+        <w:t xml:space="preserve">Where `Publication`.title = “Active Database Systems” </w:t>
+      </w:r>
+    </w:p>
+    <w:p>
+      <w:pPr>
+        <w:spacing w:line="360" w:lineRule="auto"/>
+        <w:ind w:firstLine="720"/>
+        <w:rPr>
+          <w:rFonts w:ascii="Times New Roman" w:hAnsi="Times New Roman" w:cs="Times New Roman"/>
+          <w:color w:val="FF0000"/>
+          <w:sz w:val="26"/>
+          <w:szCs w:val="26"/>
+        </w:rPr>
+      </w:pPr>
+      <w:r>
+        <w:rPr>
+          <w:rFonts w:ascii="Times New Roman" w:hAnsi="Times New Roman" w:cs="Times New Roman"/>
+          <w:color w:val="FF0000"/>
+          <w:sz w:val="26"/>
+          <w:szCs w:val="26"/>
+          <w:lang w:val="vi-VN"/>
+        </w:rPr>
+        <w:t>a</w:t>
+      </w:r>
+      <w:r>
+        <w:rPr>
+          <w:rFonts w:ascii="Times New Roman" w:hAnsi="Times New Roman" w:cs="Times New Roman"/>
+          <w:color w:val="FF0000"/>
+          <w:sz w:val="26"/>
+          <w:szCs w:val="26"/>
+        </w:rPr>
+        <w:t xml:space="preserve">nd `Publication`.id = `Author`.pub_id </w:t>
+      </w:r>
+    </w:p>
+    <w:p>
+      <w:pPr>
+        <w:spacing w:line="360" w:lineRule="auto"/>
+        <w:rPr>
+          <w:rFonts w:ascii="Times New Roman" w:hAnsi="Times New Roman" w:cs="Times New Roman"/>
+          <w:color w:val="FF0000"/>
+          <w:sz w:val="26"/>
+          <w:szCs w:val="26"/>
+        </w:rPr>
+      </w:pPr>
+      <w:r>
+        <w:rPr>
+          <w:rFonts w:ascii="Times New Roman" w:hAnsi="Times New Roman" w:cs="Times New Roman"/>
+          <w:b/>
+          <w:i/>
+          <w:color w:val="FF0000"/>
+          <w:sz w:val="26"/>
+          <w:szCs w:val="26"/>
+        </w:rPr>
+        <w:t>Ví dụ 3:</w:t>
+      </w:r>
+      <w:r>
+        <w:rPr>
+          <w:rFonts w:ascii="Times New Roman" w:hAnsi="Times New Roman" w:cs="Times New Roman"/>
+          <w:color w:val="FF0000"/>
+          <w:sz w:val="26"/>
+          <w:szCs w:val="26"/>
+        </w:rPr>
+        <w:t xml:space="preserve">  Câu hỏ</w:t>
+      </w:r>
+      <w:r>
+        <w:rPr>
+          <w:rFonts w:ascii="Times New Roman" w:hAnsi="Times New Roman" w:cs="Times New Roman"/>
+          <w:color w:val="FF0000"/>
+          <w:sz w:val="26"/>
+          <w:szCs w:val="26"/>
+        </w:rPr>
+        <w:t xml:space="preserve">i: </w:t>
+      </w:r>
+      <w:r>
+        <w:rPr>
+          <w:rFonts w:ascii="Times New Roman" w:hAnsi="Times New Roman" w:cs="Times New Roman"/>
+          <w:color w:val="FF0000"/>
+          <w:sz w:val="26"/>
+          <w:szCs w:val="26"/>
+        </w:rPr>
+        <w:t>Wh</w:t>
+      </w:r>
+      <w:r>
+        <w:rPr>
+          <w:rFonts w:ascii="Times New Roman" w:hAnsi="Times New Roman" w:cs="Times New Roman"/>
+          <w:color w:val="FF0000"/>
+          <w:sz w:val="26"/>
+          <w:szCs w:val="26"/>
+        </w:rPr>
+        <w:t xml:space="preserve">ich book was writen by Jennifer Widom </w:t>
+      </w:r>
+      <w:r>
+        <w:rPr>
+          <w:rFonts w:ascii="Times New Roman" w:hAnsi="Times New Roman" w:cs="Times New Roman"/>
+          <w:color w:val="FF0000"/>
+          <w:sz w:val="26"/>
+          <w:szCs w:val="26"/>
+        </w:rPr>
+        <w:t xml:space="preserve">and </w:t>
+      </w:r>
+      <w:r>
+        <w:rPr>
+          <w:rFonts w:ascii="Times New Roman" w:hAnsi="Times New Roman" w:cs="Times New Roman"/>
+          <w:color w:val="FF0000"/>
+          <w:sz w:val="26"/>
+          <w:szCs w:val="26"/>
+        </w:rPr>
+        <w:t>Eric N. Hanson</w:t>
+      </w:r>
+      <w:r>
+        <w:rPr>
+          <w:rFonts w:ascii="Times New Roman" w:hAnsi="Times New Roman" w:cs="Times New Roman"/>
+          <w:color w:val="FF0000"/>
+          <w:sz w:val="26"/>
+          <w:szCs w:val="26"/>
+        </w:rPr>
+        <w:t xml:space="preserve"> in </w:t>
+      </w:r>
+      <w:r>
+        <w:rPr>
+          <w:rFonts w:ascii="Times New Roman" w:hAnsi="Times New Roman" w:cs="Times New Roman"/>
+          <w:color w:val="FF0000"/>
+          <w:sz w:val="26"/>
+          <w:szCs w:val="26"/>
+        </w:rPr>
+        <w:t>1995?</w:t>
+      </w:r>
+    </w:p>
+    <w:p>
+      <w:pPr>
+        <w:pStyle w:val="ListParagraph"/>
+        <w:numPr>
+          <w:ilvl w:val="0"/>
+          <w:numId w:val="33"/>
+        </w:numPr>
+        <w:spacing w:line="360" w:lineRule="auto"/>
+        <w:rPr>
+          <w:rFonts w:ascii="Times New Roman" w:hAnsi="Times New Roman" w:cs="Times New Roman"/>
+          <w:color w:val="FF0000"/>
+          <w:sz w:val="26"/>
+          <w:szCs w:val="26"/>
+        </w:rPr>
+      </w:pPr>
+      <w:r>
+        <w:rPr>
+          <w:rFonts w:ascii="Times New Roman" w:hAnsi="Times New Roman" w:cs="Times New Roman"/>
+          <w:color w:val="FF0000"/>
+          <w:sz w:val="26"/>
+          <w:szCs w:val="26"/>
+        </w:rPr>
+        <w:t>Bước 1: Tiền xử lý câu hỏi.</w:t>
+      </w:r>
+    </w:p>
+    <w:p>
+      <w:pPr>
+        <w:pStyle w:val="ListParagraph"/>
+        <w:numPr>
+          <w:ilvl w:val="1"/>
+          <w:numId w:val="33"/>
+        </w:numPr>
+        <w:spacing w:line="360" w:lineRule="auto"/>
+        <w:rPr>
+          <w:rFonts w:ascii="Times New Roman" w:hAnsi="Times New Roman" w:cs="Times New Roman"/>
+          <w:color w:val="FF0000"/>
+          <w:sz w:val="26"/>
+          <w:szCs w:val="26"/>
+        </w:rPr>
+      </w:pPr>
+      <w:r>
+        <w:rPr>
+          <w:rFonts w:ascii="Times New Roman" w:hAnsi="Times New Roman" w:cs="Times New Roman"/>
+          <w:color w:val="FF0000"/>
+          <w:sz w:val="26"/>
+          <w:szCs w:val="26"/>
         </w:rPr>
         <w:lastRenderedPageBreak/>
-        <w:t>a</w:t>
-      </w:r>
-      <w:r>
-        <w:rPr>
-          <w:rFonts w:ascii="Times New Roman" w:hAnsi="Times New Roman" w:cs="Times New Roman"/>
-          <w:sz w:val="26"/>
-          <w:szCs w:val="26"/>
-        </w:rPr>
-        <w:t xml:space="preserve">nd dblp_pub_new.id = dblp_author_pub_ref.pub_id </w:t>
+        <w:t>Bước 1.1: Định dạng lại thực thể đặt tên</w:t>
+      </w:r>
+    </w:p>
+    <w:p>
+      <w:pPr>
+        <w:spacing w:line="360" w:lineRule="auto"/>
+        <w:ind w:left="720" w:firstLine="720"/>
+        <w:rPr>
+          <w:rFonts w:ascii="Times New Roman" w:hAnsi="Times New Roman" w:cs="Times New Roman"/>
+          <w:color w:val="FF0000"/>
+          <w:sz w:val="26"/>
+          <w:szCs w:val="26"/>
+        </w:rPr>
+      </w:pPr>
+      <w:r>
+        <w:rPr>
+          <w:rFonts w:ascii="Times New Roman" w:hAnsi="Times New Roman" w:cs="Times New Roman"/>
+          <w:color w:val="FF0000"/>
+          <w:sz w:val="26"/>
+          <w:szCs w:val="26"/>
+        </w:rPr>
+        <w:t>Đầu vào : Câu hỏi.</w:t>
+      </w:r>
+    </w:p>
+    <w:p>
+      <w:pPr>
+        <w:spacing w:line="360" w:lineRule="auto"/>
+        <w:ind w:left="720" w:firstLine="720"/>
+        <w:rPr>
+          <w:rFonts w:ascii="Times New Roman" w:hAnsi="Times New Roman" w:cs="Times New Roman"/>
+          <w:color w:val="FF0000"/>
+          <w:sz w:val="26"/>
+          <w:szCs w:val="26"/>
+        </w:rPr>
+      </w:pPr>
+      <w:r>
+        <w:rPr>
+          <w:rFonts w:ascii="Times New Roman" w:hAnsi="Times New Roman" w:cs="Times New Roman"/>
+          <w:color w:val="FF0000"/>
+          <w:sz w:val="26"/>
+          <w:szCs w:val="26"/>
+        </w:rPr>
+        <w:t>Đầu ra: Câu hỏi mà thực thể đặt tên đã được định dạng lại</w:t>
+      </w:r>
+    </w:p>
+    <w:p>
+      <w:pPr>
+        <w:spacing w:line="360" w:lineRule="auto"/>
+        <w:ind w:left="720" w:firstLine="720"/>
+        <w:rPr>
+          <w:rFonts w:ascii="Times New Roman" w:hAnsi="Times New Roman" w:cs="Times New Roman"/>
+          <w:color w:val="FF0000"/>
+          <w:sz w:val="26"/>
+          <w:szCs w:val="26"/>
+        </w:rPr>
+      </w:pPr>
+      <w:r>
+        <w:rPr>
+          <w:rFonts w:ascii="Times New Roman" w:hAnsi="Times New Roman" w:cs="Times New Roman"/>
+          <w:color w:val="FF0000"/>
+          <w:sz w:val="26"/>
+          <w:szCs w:val="26"/>
+        </w:rPr>
+        <w:t xml:space="preserve">Kết quả: </w:t>
+      </w:r>
+      <w:r>
+        <w:rPr>
+          <w:rFonts w:ascii="Times New Roman" w:hAnsi="Times New Roman" w:cs="Times New Roman"/>
+          <w:color w:val="FF0000"/>
+          <w:sz w:val="26"/>
+          <w:szCs w:val="26"/>
+        </w:rPr>
+        <w:t>Which book was writen by NER001 and NER002 in 1995</w:t>
+      </w:r>
+      <w:r>
+        <w:rPr>
+          <w:rFonts w:ascii="Times New Roman" w:hAnsi="Times New Roman" w:cs="Times New Roman"/>
+          <w:color w:val="FF0000"/>
+          <w:sz w:val="26"/>
+          <w:szCs w:val="26"/>
+        </w:rPr>
+        <w:t xml:space="preserve">? </w:t>
+      </w:r>
+    </w:p>
+    <w:p>
+      <w:pPr>
+        <w:pStyle w:val="ListParagraph"/>
+        <w:numPr>
+          <w:ilvl w:val="1"/>
+          <w:numId w:val="33"/>
+        </w:numPr>
+        <w:spacing w:line="360" w:lineRule="auto"/>
+        <w:rPr>
+          <w:rFonts w:ascii="Times New Roman" w:hAnsi="Times New Roman" w:cs="Times New Roman"/>
+          <w:color w:val="FF0000"/>
+          <w:sz w:val="26"/>
+          <w:szCs w:val="26"/>
+        </w:rPr>
+      </w:pPr>
+      <w:r>
+        <w:rPr>
+          <w:rFonts w:ascii="Times New Roman" w:hAnsi="Times New Roman" w:cs="Times New Roman"/>
+          <w:color w:val="FF0000"/>
+          <w:sz w:val="26"/>
+          <w:szCs w:val="26"/>
+        </w:rPr>
+        <w:t>Bước 1.2:  Xây dựng danh sách Pos Tagger</w:t>
+      </w:r>
+    </w:p>
+    <w:p>
+      <w:pPr>
+        <w:spacing w:line="360" w:lineRule="auto"/>
+        <w:ind w:left="720" w:firstLine="720"/>
+        <w:rPr>
+          <w:rFonts w:ascii="Times New Roman" w:hAnsi="Times New Roman" w:cs="Times New Roman"/>
+          <w:color w:val="FF0000"/>
+          <w:sz w:val="26"/>
+          <w:szCs w:val="26"/>
+        </w:rPr>
+      </w:pPr>
+      <w:r>
+        <w:rPr>
+          <w:rFonts w:ascii="Times New Roman" w:hAnsi="Times New Roman" w:cs="Times New Roman"/>
+          <w:color w:val="FF0000"/>
+          <w:sz w:val="26"/>
+          <w:szCs w:val="26"/>
+        </w:rPr>
+        <w:t>Đầu vào: Kết quả bước 1.1</w:t>
+      </w:r>
+    </w:p>
+    <w:p>
+      <w:pPr>
+        <w:spacing w:line="360" w:lineRule="auto"/>
+        <w:ind w:left="720" w:firstLine="720"/>
+        <w:rPr>
+          <w:rFonts w:ascii="Times New Roman" w:hAnsi="Times New Roman" w:cs="Times New Roman"/>
+          <w:color w:val="FF0000"/>
+          <w:sz w:val="26"/>
+          <w:szCs w:val="26"/>
+        </w:rPr>
+      </w:pPr>
+      <w:r>
+        <w:rPr>
+          <w:rFonts w:ascii="Times New Roman" w:hAnsi="Times New Roman" w:cs="Times New Roman"/>
+          <w:color w:val="FF0000"/>
+          <w:sz w:val="26"/>
+          <w:szCs w:val="26"/>
+        </w:rPr>
+        <w:t>Đầu ra: Danh sách Pos Tagger</w:t>
+      </w:r>
+    </w:p>
+    <w:p>
+      <w:pPr>
+        <w:spacing w:line="360" w:lineRule="auto"/>
+        <w:ind w:left="720" w:firstLine="720"/>
+        <w:rPr>
+          <w:rFonts w:ascii="Times New Roman" w:hAnsi="Times New Roman" w:cs="Times New Roman"/>
+          <w:color w:val="FF0000"/>
+          <w:sz w:val="26"/>
+          <w:szCs w:val="26"/>
+        </w:rPr>
+      </w:pPr>
+      <w:r>
+        <w:rPr>
+          <w:rFonts w:ascii="Times New Roman" w:hAnsi="Times New Roman" w:cs="Times New Roman"/>
+          <w:color w:val="FF0000"/>
+          <w:sz w:val="26"/>
+          <w:szCs w:val="26"/>
+        </w:rPr>
+        <w:t>Kết quả</w:t>
+      </w:r>
+      <w:r>
+        <w:rPr>
+          <w:rFonts w:ascii="Times New Roman" w:hAnsi="Times New Roman" w:cs="Times New Roman"/>
+          <w:color w:val="FF0000"/>
+          <w:sz w:val="26"/>
+          <w:szCs w:val="26"/>
+        </w:rPr>
+        <w:t>: Which/WDT book/NN</w:t>
+      </w:r>
+      <w:r>
+        <w:rPr>
+          <w:rFonts w:ascii="Times New Roman" w:hAnsi="Times New Roman" w:cs="Times New Roman"/>
+          <w:color w:val="FF0000"/>
+          <w:sz w:val="26"/>
+          <w:szCs w:val="26"/>
+        </w:rPr>
+        <w:t xml:space="preserve"> </w:t>
+      </w:r>
+      <w:r>
+        <w:rPr>
+          <w:rFonts w:ascii="Times New Roman" w:hAnsi="Times New Roman" w:cs="Times New Roman"/>
+          <w:color w:val="FF0000"/>
+          <w:sz w:val="26"/>
+          <w:szCs w:val="26"/>
+        </w:rPr>
+        <w:t>was/VBD writen/VBN</w:t>
+      </w:r>
+      <w:r>
+        <w:rPr>
+          <w:rFonts w:ascii="Times New Roman" w:hAnsi="Times New Roman" w:cs="Times New Roman"/>
+          <w:color w:val="FF0000"/>
+          <w:sz w:val="26"/>
+          <w:szCs w:val="26"/>
+        </w:rPr>
+        <w:t xml:space="preserve"> </w:t>
+      </w:r>
+      <w:r>
+        <w:rPr>
+          <w:rFonts w:ascii="Times New Roman" w:hAnsi="Times New Roman" w:cs="Times New Roman"/>
+          <w:color w:val="FF0000"/>
+          <w:sz w:val="26"/>
+          <w:szCs w:val="26"/>
+        </w:rPr>
+        <w:t>by/IN Jennifer Widom/NNP and/CC Eric N. Hanson/NNP in/IN 1995/CD</w:t>
+      </w:r>
+    </w:p>
+    <w:p>
+      <w:pPr>
+        <w:pStyle w:val="ListParagraph"/>
+        <w:numPr>
+          <w:ilvl w:val="1"/>
+          <w:numId w:val="33"/>
+        </w:numPr>
+        <w:spacing w:line="360" w:lineRule="auto"/>
+        <w:rPr>
+          <w:rFonts w:ascii="Times New Roman" w:hAnsi="Times New Roman" w:cs="Times New Roman"/>
+          <w:color w:val="FF0000"/>
+          <w:sz w:val="26"/>
+          <w:szCs w:val="26"/>
+        </w:rPr>
+      </w:pPr>
+      <w:r>
+        <w:rPr>
+          <w:rFonts w:ascii="Times New Roman" w:hAnsi="Times New Roman" w:cs="Times New Roman"/>
+          <w:color w:val="FF0000"/>
+          <w:sz w:val="26"/>
+          <w:szCs w:val="26"/>
+        </w:rPr>
+        <w:t>Bước 1.3: Tối ưu hóa Pos Taggers</w:t>
+      </w:r>
+    </w:p>
+    <w:p>
+      <w:pPr>
+        <w:spacing w:line="360" w:lineRule="auto"/>
+        <w:ind w:left="720" w:firstLine="720"/>
+        <w:rPr>
+          <w:rFonts w:ascii="Times New Roman" w:hAnsi="Times New Roman" w:cs="Times New Roman"/>
+          <w:color w:val="FF0000"/>
+          <w:sz w:val="26"/>
+          <w:szCs w:val="26"/>
+        </w:rPr>
+      </w:pPr>
+      <w:r>
+        <w:rPr>
+          <w:rFonts w:ascii="Times New Roman" w:hAnsi="Times New Roman" w:cs="Times New Roman"/>
+          <w:color w:val="FF0000"/>
+          <w:sz w:val="26"/>
+          <w:szCs w:val="26"/>
+        </w:rPr>
+        <w:t>Đầu vào: Danh sách Pos Tagger ở bước 1.2</w:t>
+      </w:r>
+    </w:p>
+    <w:p>
+      <w:pPr>
+        <w:spacing w:line="360" w:lineRule="auto"/>
+        <w:ind w:left="720" w:firstLine="720"/>
+        <w:rPr>
+          <w:rFonts w:ascii="Times New Roman" w:hAnsi="Times New Roman" w:cs="Times New Roman"/>
+          <w:color w:val="FF0000"/>
+          <w:sz w:val="26"/>
+          <w:szCs w:val="26"/>
+        </w:rPr>
+      </w:pPr>
+      <w:r>
+        <w:rPr>
+          <w:rFonts w:ascii="Times New Roman" w:hAnsi="Times New Roman" w:cs="Times New Roman"/>
+          <w:color w:val="FF0000"/>
+          <w:sz w:val="26"/>
+          <w:szCs w:val="26"/>
+        </w:rPr>
+        <w:t>Đầu ra: Danh sách Pos Tagger đã tối ưu</w:t>
+      </w:r>
+    </w:p>
+    <w:p>
+      <w:pPr>
+        <w:spacing w:line="360" w:lineRule="auto"/>
+        <w:ind w:left="720" w:firstLine="720"/>
+        <w:rPr>
+          <w:rFonts w:ascii="Times New Roman" w:hAnsi="Times New Roman" w:cs="Times New Roman"/>
+          <w:color w:val="FF0000"/>
+          <w:sz w:val="26"/>
+          <w:szCs w:val="26"/>
+        </w:rPr>
+      </w:pPr>
+      <w:r>
+        <w:rPr>
+          <w:rFonts w:ascii="Times New Roman" w:hAnsi="Times New Roman" w:cs="Times New Roman"/>
+          <w:color w:val="FF0000"/>
+          <w:sz w:val="26"/>
+          <w:szCs w:val="26"/>
+        </w:rPr>
+        <w:t xml:space="preserve">Kết quả: </w:t>
+      </w:r>
+      <w:r>
+        <w:rPr>
+          <w:rFonts w:ascii="Times New Roman" w:hAnsi="Times New Roman" w:cs="Times New Roman"/>
+          <w:color w:val="FF0000"/>
+          <w:sz w:val="26"/>
+          <w:szCs w:val="26"/>
+        </w:rPr>
+        <w:t>Which/WDT book/NN be/VB write/VB by/IN Jennifer Widom/NNP and/CC Eric N. Hanson/NNP in/IN 1995/CD</w:t>
+      </w:r>
+    </w:p>
+    <w:p>
+      <w:pPr>
+        <w:pStyle w:val="ListParagraph"/>
+        <w:numPr>
+          <w:ilvl w:val="0"/>
+          <w:numId w:val="33"/>
+        </w:numPr>
+        <w:spacing w:line="360" w:lineRule="auto"/>
+        <w:rPr>
+          <w:rFonts w:ascii="Times New Roman" w:hAnsi="Times New Roman" w:cs="Times New Roman"/>
+          <w:color w:val="FF0000"/>
+          <w:sz w:val="26"/>
+          <w:szCs w:val="26"/>
+        </w:rPr>
+      </w:pPr>
+      <w:r>
+        <w:rPr>
+          <w:rFonts w:ascii="Times New Roman" w:hAnsi="Times New Roman" w:cs="Times New Roman"/>
+          <w:color w:val="FF0000"/>
+          <w:sz w:val="26"/>
+          <w:szCs w:val="26"/>
+        </w:rPr>
+        <w:t>Bước 2: Liệt kê các bộ 3 quan hệ về từ</w:t>
+      </w:r>
+    </w:p>
+    <w:p>
+      <w:pPr>
+        <w:spacing w:line="360" w:lineRule="auto"/>
+        <w:ind w:firstLine="720"/>
+        <w:rPr>
+          <w:rFonts w:ascii="Times New Roman" w:hAnsi="Times New Roman" w:cs="Times New Roman"/>
+          <w:color w:val="FF0000"/>
+          <w:sz w:val="26"/>
+          <w:szCs w:val="26"/>
+        </w:rPr>
+      </w:pPr>
+      <w:r>
+        <w:rPr>
+          <w:rFonts w:ascii="Times New Roman" w:hAnsi="Times New Roman" w:cs="Times New Roman"/>
+          <w:color w:val="FF0000"/>
+          <w:sz w:val="26"/>
+          <w:szCs w:val="26"/>
+        </w:rPr>
+        <w:t>Đầu vào: danh sách Pos Tagger bước 1.3</w:t>
+      </w:r>
+    </w:p>
+    <w:p>
+      <w:pPr>
+        <w:spacing w:line="360" w:lineRule="auto"/>
+        <w:ind w:firstLine="720"/>
+        <w:rPr>
+          <w:rFonts w:ascii="Times New Roman" w:hAnsi="Times New Roman" w:cs="Times New Roman"/>
+          <w:color w:val="FF0000"/>
+          <w:sz w:val="26"/>
+          <w:szCs w:val="26"/>
+        </w:rPr>
+      </w:pPr>
+      <w:r>
+        <w:rPr>
+          <w:rFonts w:ascii="Times New Roman" w:hAnsi="Times New Roman" w:cs="Times New Roman"/>
+          <w:color w:val="FF0000"/>
+          <w:sz w:val="26"/>
+          <w:szCs w:val="26"/>
+        </w:rPr>
+        <w:t>Đầu ra: Tập các bộ ba quan hệ về từ và từ loại tương ứng</w:t>
+      </w:r>
+    </w:p>
+    <w:p>
+      <w:pPr>
+        <w:spacing w:line="360" w:lineRule="auto"/>
+        <w:ind w:firstLine="720"/>
+        <w:rPr>
+          <w:rFonts w:ascii="Times New Roman" w:hAnsi="Times New Roman" w:cs="Times New Roman"/>
+          <w:color w:val="FF0000"/>
+          <w:sz w:val="26"/>
+          <w:szCs w:val="26"/>
+        </w:rPr>
+      </w:pPr>
+      <w:r>
+        <w:rPr>
+          <w:rFonts w:ascii="Times New Roman" w:hAnsi="Times New Roman" w:cs="Times New Roman"/>
+          <w:color w:val="FF0000"/>
+          <w:sz w:val="26"/>
+          <w:szCs w:val="26"/>
+        </w:rPr>
+        <w:t>Kết quả: &lt;</w:t>
+      </w:r>
+      <w:r>
+        <w:rPr>
+          <w:rFonts w:ascii="Times New Roman" w:hAnsi="Times New Roman" w:cs="Times New Roman"/>
+          <w:color w:val="FF0000"/>
+          <w:sz w:val="26"/>
+          <w:szCs w:val="26"/>
+        </w:rPr>
+        <w:t>book</w:t>
+      </w:r>
+      <w:r>
+        <w:rPr>
+          <w:rFonts w:ascii="Times New Roman" w:hAnsi="Times New Roman" w:cs="Times New Roman"/>
+          <w:color w:val="FF0000"/>
+          <w:sz w:val="26"/>
+          <w:szCs w:val="26"/>
+        </w:rPr>
+        <w:t>,</w:t>
+      </w:r>
+      <w:r>
+        <w:rPr>
+          <w:rFonts w:ascii="Times New Roman" w:hAnsi="Times New Roman" w:cs="Times New Roman"/>
+          <w:color w:val="FF0000"/>
+          <w:sz w:val="26"/>
+          <w:szCs w:val="26"/>
+        </w:rPr>
+        <w:t xml:space="preserve">be </w:t>
+      </w:r>
+      <w:r>
+        <w:rPr>
+          <w:rFonts w:ascii="Times New Roman" w:hAnsi="Times New Roman" w:cs="Times New Roman"/>
+          <w:color w:val="FF0000"/>
+          <w:sz w:val="26"/>
+          <w:szCs w:val="26"/>
+        </w:rPr>
+        <w:t>write</w:t>
+      </w:r>
+      <w:r>
+        <w:rPr>
+          <w:rFonts w:ascii="Times New Roman" w:hAnsi="Times New Roman" w:cs="Times New Roman"/>
+          <w:color w:val="FF0000"/>
+          <w:sz w:val="26"/>
+          <w:szCs w:val="26"/>
+        </w:rPr>
+        <w:t xml:space="preserve"> by</w:t>
+      </w:r>
+      <w:r>
+        <w:rPr>
+          <w:rFonts w:ascii="Times New Roman" w:hAnsi="Times New Roman" w:cs="Times New Roman"/>
+          <w:color w:val="FF0000"/>
+          <w:sz w:val="26"/>
+          <w:szCs w:val="26"/>
+        </w:rPr>
+        <w:t xml:space="preserve">, </w:t>
+      </w:r>
+      <w:r>
+        <w:rPr>
+          <w:rFonts w:ascii="Times New Roman" w:hAnsi="Times New Roman" w:cs="Times New Roman"/>
+          <w:color w:val="FF0000"/>
+          <w:sz w:val="26"/>
+          <w:szCs w:val="26"/>
+        </w:rPr>
+        <w:t xml:space="preserve">Jennifer Widom </w:t>
+      </w:r>
+      <w:r>
+        <w:rPr>
+          <w:rFonts w:ascii="Times New Roman" w:hAnsi="Times New Roman" w:cs="Times New Roman"/>
+          <w:color w:val="FF0000"/>
+          <w:sz w:val="26"/>
+          <w:szCs w:val="26"/>
+        </w:rPr>
+        <w:t>&gt;</w:t>
+      </w:r>
+      <w:r>
+        <w:rPr>
+          <w:rFonts w:ascii="Times New Roman" w:hAnsi="Times New Roman" w:cs="Times New Roman"/>
+          <w:color w:val="FF0000"/>
+          <w:sz w:val="26"/>
+          <w:szCs w:val="26"/>
+        </w:rPr>
+        <w:t>, &lt;book,be write by, Eric N. Hanson &gt;,&lt;book,in, 1995 &gt;</w:t>
+      </w:r>
+    </w:p>
+    <w:p>
+      <w:pPr>
+        <w:pStyle w:val="ListParagraph"/>
+        <w:numPr>
+          <w:ilvl w:val="0"/>
+          <w:numId w:val="33"/>
+        </w:numPr>
+        <w:spacing w:line="360" w:lineRule="auto"/>
+        <w:rPr>
+          <w:rFonts w:ascii="Times New Roman" w:hAnsi="Times New Roman" w:cs="Times New Roman"/>
+          <w:color w:val="FF0000"/>
+          <w:sz w:val="26"/>
+          <w:szCs w:val="26"/>
+        </w:rPr>
+      </w:pPr>
+      <w:r>
+        <w:rPr>
+          <w:rFonts w:ascii="Times New Roman" w:hAnsi="Times New Roman" w:cs="Times New Roman"/>
+          <w:color w:val="FF0000"/>
+          <w:sz w:val="26"/>
+          <w:szCs w:val="26"/>
+        </w:rPr>
+        <w:t>Bước 3: Nhận diện thực thể</w:t>
+      </w:r>
+    </w:p>
+    <w:p>
+      <w:pPr>
+        <w:pStyle w:val="ListParagraph"/>
+        <w:numPr>
+          <w:ilvl w:val="1"/>
+          <w:numId w:val="33"/>
+        </w:numPr>
+        <w:spacing w:line="360" w:lineRule="auto"/>
+        <w:rPr>
+          <w:rFonts w:ascii="Times New Roman" w:hAnsi="Times New Roman" w:cs="Times New Roman"/>
+          <w:color w:val="FF0000"/>
+          <w:sz w:val="26"/>
+          <w:szCs w:val="26"/>
+        </w:rPr>
+      </w:pPr>
+      <w:r>
+        <w:rPr>
+          <w:rFonts w:ascii="Times New Roman" w:hAnsi="Times New Roman" w:cs="Times New Roman"/>
+          <w:color w:val="FF0000"/>
+          <w:sz w:val="26"/>
+          <w:szCs w:val="26"/>
+        </w:rPr>
+        <w:t>Bước 3.1: Nhận diện tất cả các thực thể dựa vào từ quan hệ</w:t>
+      </w:r>
+    </w:p>
+    <w:p>
+      <w:pPr>
+        <w:spacing w:line="360" w:lineRule="auto"/>
+        <w:ind w:left="720" w:firstLine="720"/>
+        <w:rPr>
+          <w:rFonts w:ascii="Times New Roman" w:hAnsi="Times New Roman" w:cs="Times New Roman"/>
+          <w:color w:val="FF0000"/>
+          <w:sz w:val="26"/>
+          <w:szCs w:val="26"/>
+        </w:rPr>
+      </w:pPr>
+      <w:r>
+        <w:rPr>
+          <w:rFonts w:ascii="Times New Roman" w:hAnsi="Times New Roman" w:cs="Times New Roman"/>
+          <w:color w:val="FF0000"/>
+          <w:sz w:val="26"/>
+          <w:szCs w:val="26"/>
+        </w:rPr>
+        <w:t>Đầu vào: Bộ 3 quan hệ từ ở bước 2</w:t>
+      </w:r>
+    </w:p>
+    <w:p>
+      <w:pPr>
+        <w:spacing w:line="360" w:lineRule="auto"/>
+        <w:ind w:left="720" w:firstLine="720"/>
+        <w:rPr>
+          <w:rFonts w:ascii="Times New Roman" w:hAnsi="Times New Roman" w:cs="Times New Roman"/>
+          <w:color w:val="FF0000"/>
+          <w:sz w:val="26"/>
+          <w:szCs w:val="26"/>
+        </w:rPr>
+      </w:pPr>
+      <w:r>
+        <w:rPr>
+          <w:rFonts w:ascii="Times New Roman" w:hAnsi="Times New Roman" w:cs="Times New Roman"/>
+          <w:color w:val="FF0000"/>
+          <w:sz w:val="26"/>
+          <w:szCs w:val="26"/>
+        </w:rPr>
+        <w:t>Đầu ra: Bộ ba &lt;thực thể, loại quan hệ, thực thể&gt;.</w:t>
+      </w:r>
+    </w:p>
+    <w:p>
+      <w:pPr>
+        <w:tabs>
+          <w:tab w:val="left" w:pos="1440"/>
+        </w:tabs>
+        <w:spacing w:line="360" w:lineRule="auto"/>
+        <w:ind w:left="1440"/>
+        <w:rPr>
+          <w:rFonts w:ascii="Times New Roman" w:hAnsi="Times New Roman" w:cs="Times New Roman"/>
+          <w:color w:val="FF0000"/>
+          <w:sz w:val="26"/>
+          <w:szCs w:val="26"/>
+          <w:lang w:val="vi-VN"/>
+        </w:rPr>
+      </w:pPr>
+      <w:r>
+        <w:rPr>
+          <w:rFonts w:ascii="Times New Roman" w:hAnsi="Times New Roman" w:cs="Times New Roman"/>
+          <w:color w:val="FF0000"/>
+          <w:sz w:val="26"/>
+          <w:szCs w:val="26"/>
+        </w:rPr>
+        <w:lastRenderedPageBreak/>
+        <w:t xml:space="preserve">Kết quả: </w:t>
+      </w:r>
+    </w:p>
+    <w:p>
+      <w:pPr>
+        <w:tabs>
+          <w:tab w:val="left" w:pos="1440"/>
+        </w:tabs>
+        <w:spacing w:line="360" w:lineRule="auto"/>
+        <w:ind w:left="1440"/>
+        <w:rPr>
+          <w:rFonts w:ascii="Times New Roman" w:hAnsi="Times New Roman" w:cs="Times New Roman"/>
+          <w:color w:val="FF0000"/>
+          <w:sz w:val="26"/>
+          <w:szCs w:val="26"/>
+        </w:rPr>
+      </w:pPr>
+      <w:r>
+        <w:rPr>
+          <w:rFonts w:ascii="Times New Roman" w:hAnsi="Times New Roman" w:cs="Times New Roman"/>
+          <w:color w:val="FF0000"/>
+          <w:sz w:val="26"/>
+          <w:szCs w:val="26"/>
+        </w:rPr>
+        <w:t>&lt;book: Publication ,be write by, Jennifer Widom:Publication.author &gt;,</w:t>
+      </w:r>
+    </w:p>
+    <w:p>
+      <w:pPr>
+        <w:tabs>
+          <w:tab w:val="left" w:pos="1440"/>
+        </w:tabs>
+        <w:spacing w:line="360" w:lineRule="auto"/>
+        <w:ind w:left="1440"/>
+        <w:rPr>
+          <w:rFonts w:ascii="Times New Roman" w:hAnsi="Times New Roman" w:cs="Times New Roman"/>
+          <w:color w:val="FF0000"/>
+          <w:sz w:val="26"/>
+          <w:szCs w:val="26"/>
+        </w:rPr>
+      </w:pPr>
+      <w:r>
+        <w:rPr>
+          <w:rFonts w:ascii="Times New Roman" w:hAnsi="Times New Roman" w:cs="Times New Roman"/>
+          <w:color w:val="FF0000"/>
+          <w:sz w:val="26"/>
+          <w:szCs w:val="26"/>
+        </w:rPr>
+        <w:t>&lt;book: Publication ,be write by, Eric N. Hanson:Publication.author &gt;,</w:t>
+      </w:r>
+    </w:p>
+    <w:p>
+      <w:pPr>
+        <w:tabs>
+          <w:tab w:val="left" w:pos="1440"/>
+        </w:tabs>
+        <w:spacing w:line="360" w:lineRule="auto"/>
+        <w:ind w:left="1440"/>
+        <w:rPr>
+          <w:rFonts w:ascii="Times New Roman" w:hAnsi="Times New Roman" w:cs="Times New Roman"/>
+          <w:color w:val="FF0000"/>
+          <w:sz w:val="26"/>
+          <w:szCs w:val="26"/>
+        </w:rPr>
+      </w:pPr>
+      <w:r>
+        <w:rPr>
+          <w:rFonts w:ascii="Times New Roman" w:hAnsi="Times New Roman" w:cs="Times New Roman"/>
+          <w:color w:val="FF0000"/>
+          <w:sz w:val="26"/>
+          <w:szCs w:val="26"/>
+        </w:rPr>
+        <w:t>&lt;book: Publication ,in, 1995 :Publication.year&gt;</w:t>
+      </w:r>
+    </w:p>
+    <w:p>
+      <w:pPr>
+        <w:tabs>
+          <w:tab w:val="left" w:pos="1440"/>
+        </w:tabs>
+        <w:spacing w:line="360" w:lineRule="auto"/>
+        <w:ind w:left="1440"/>
+        <w:rPr>
+          <w:rFonts w:ascii="Times New Roman" w:hAnsi="Times New Roman" w:cs="Times New Roman"/>
+          <w:color w:val="FF0000"/>
+          <w:sz w:val="26"/>
+          <w:szCs w:val="26"/>
+        </w:rPr>
+      </w:pPr>
+      <w:r>
+        <w:rPr>
+          <w:rFonts w:ascii="Times New Roman" w:hAnsi="Times New Roman" w:cs="Times New Roman"/>
+          <w:color w:val="FF0000"/>
+          <w:sz w:val="26"/>
+          <w:szCs w:val="26"/>
+        </w:rPr>
+        <w:tab/>
+      </w:r>
+    </w:p>
+    <w:p>
+      <w:pPr>
+        <w:pStyle w:val="ListParagraph"/>
+        <w:numPr>
+          <w:ilvl w:val="0"/>
+          <w:numId w:val="33"/>
+        </w:numPr>
+        <w:tabs>
+          <w:tab w:val="left" w:pos="720"/>
+        </w:tabs>
+        <w:spacing w:line="360" w:lineRule="auto"/>
+        <w:rPr>
+          <w:rFonts w:ascii="Times New Roman" w:hAnsi="Times New Roman" w:cs="Times New Roman"/>
+          <w:color w:val="FF0000"/>
+          <w:sz w:val="26"/>
+          <w:szCs w:val="26"/>
+        </w:rPr>
+      </w:pPr>
+      <w:r>
+        <w:rPr>
+          <w:rFonts w:ascii="Times New Roman" w:hAnsi="Times New Roman" w:cs="Times New Roman"/>
+          <w:color w:val="FF0000"/>
+          <w:sz w:val="26"/>
+          <w:szCs w:val="26"/>
+        </w:rPr>
+        <w:t>Bước 4: Sinh câu truy vấn</w:t>
+      </w:r>
+      <w:r>
+        <w:rPr>
+          <w:rFonts w:ascii="Times New Roman" w:hAnsi="Times New Roman" w:cs="Times New Roman"/>
+          <w:color w:val="FF0000"/>
+          <w:sz w:val="26"/>
+          <w:szCs w:val="26"/>
+        </w:rPr>
+        <w:br/>
+        <w:t>Đầu vào: Danh sách các bộ 3 quan hệ</w:t>
+      </w:r>
+    </w:p>
+    <w:p>
+      <w:pPr>
+        <w:spacing w:line="360" w:lineRule="auto"/>
+        <w:ind w:firstLine="720"/>
+        <w:rPr>
+          <w:rFonts w:ascii="Times New Roman" w:hAnsi="Times New Roman" w:cs="Times New Roman"/>
+          <w:color w:val="FF0000"/>
+          <w:sz w:val="26"/>
+          <w:szCs w:val="26"/>
+        </w:rPr>
+      </w:pPr>
+      <w:r>
+        <w:rPr>
+          <w:rFonts w:ascii="Times New Roman" w:hAnsi="Times New Roman" w:cs="Times New Roman"/>
+          <w:color w:val="FF0000"/>
+          <w:sz w:val="26"/>
+          <w:szCs w:val="26"/>
+        </w:rPr>
+        <w:t>Đầu ra: Câu truy vấn SQL</w:t>
       </w:r>
     </w:p>
     <w:p>
@@ -30930,6 +32209,7 @@
         <w:rPr>
           <w:rFonts w:ascii="Times New Roman" w:hAnsi="Times New Roman" w:cs="Times New Roman"/>
           <w:i/>
+          <w:color w:val="FF0000"/>
           <w:sz w:val="26"/>
           <w:szCs w:val="26"/>
         </w:rPr>
@@ -30938,6 +32218,463 @@
         <w:rPr>
           <w:rFonts w:ascii="Times New Roman" w:hAnsi="Times New Roman" w:cs="Times New Roman"/>
           <w:i/>
+          <w:color w:val="FF0000"/>
+          <w:sz w:val="26"/>
+          <w:szCs w:val="26"/>
+        </w:rPr>
+        <w:t>Với ví dụ trên đầu vào:</w:t>
+      </w:r>
+    </w:p>
+    <w:p>
+      <w:pPr>
+        <w:spacing w:line="360" w:lineRule="auto"/>
+        <w:ind w:firstLine="720"/>
+        <w:rPr>
+          <w:rFonts w:ascii="Times New Roman" w:hAnsi="Times New Roman" w:cs="Times New Roman"/>
+          <w:color w:val="FF0000"/>
+          <w:sz w:val="26"/>
+          <w:szCs w:val="26"/>
+        </w:rPr>
+      </w:pPr>
+      <w:r>
+        <w:rPr>
+          <w:rFonts w:ascii="Times New Roman" w:hAnsi="Times New Roman" w:cs="Times New Roman"/>
+          <w:i/>
+          <w:color w:val="FF0000"/>
+          <w:sz w:val="26"/>
+          <w:szCs w:val="26"/>
+        </w:rPr>
+        <w:t>Đối tượng truy vấn :</w:t>
+      </w:r>
+      <w:r>
+        <w:rPr>
+          <w:rFonts w:ascii="Times New Roman" w:hAnsi="Times New Roman" w:cs="Times New Roman"/>
+          <w:color w:val="FF0000"/>
+          <w:sz w:val="26"/>
+          <w:szCs w:val="26"/>
+        </w:rPr>
+        <w:t>Select distinct `</w:t>
+      </w:r>
+      <w:r>
+        <w:rPr>
+          <w:rFonts w:ascii="Times New Roman" w:hAnsi="Times New Roman" w:cs="Times New Roman"/>
+          <w:color w:val="FF0000"/>
+          <w:sz w:val="26"/>
+          <w:szCs w:val="26"/>
+        </w:rPr>
+        <w:t>Publiaction</w:t>
+      </w:r>
+      <w:r>
+        <w:rPr>
+          <w:rFonts w:ascii="Times New Roman" w:hAnsi="Times New Roman" w:cs="Times New Roman"/>
+          <w:color w:val="FF0000"/>
+          <w:sz w:val="26"/>
+          <w:szCs w:val="26"/>
+        </w:rPr>
+        <w:t>`.*</w:t>
+      </w:r>
+    </w:p>
+    <w:p>
+      <w:pPr>
+        <w:spacing w:line="360" w:lineRule="auto"/>
+        <w:ind w:firstLine="720"/>
+        <w:rPr>
+          <w:rFonts w:ascii="Times New Roman" w:hAnsi="Times New Roman" w:cs="Times New Roman"/>
+          <w:color w:val="FF0000"/>
+          <w:sz w:val="26"/>
+          <w:szCs w:val="26"/>
+        </w:rPr>
+      </w:pPr>
+      <w:r>
+        <w:rPr>
+          <w:rFonts w:ascii="Times New Roman" w:hAnsi="Times New Roman" w:cs="Times New Roman"/>
+          <w:i/>
+          <w:color w:val="FF0000"/>
+          <w:sz w:val="26"/>
+          <w:szCs w:val="26"/>
+        </w:rPr>
+        <w:t>Nguồn truy vấn</w:t>
+      </w:r>
+      <w:r>
+        <w:rPr>
+          <w:rFonts w:ascii="Times New Roman" w:hAnsi="Times New Roman" w:cs="Times New Roman"/>
+          <w:color w:val="FF0000"/>
+          <w:sz w:val="26"/>
+          <w:szCs w:val="26"/>
+        </w:rPr>
+        <w:t>:</w:t>
+      </w:r>
+    </w:p>
+    <w:p>
+      <w:pPr>
+        <w:spacing w:line="360" w:lineRule="auto"/>
+        <w:ind w:firstLine="720"/>
+        <w:rPr>
+          <w:rFonts w:ascii="Times New Roman" w:hAnsi="Times New Roman" w:cs="Times New Roman"/>
+          <w:color w:val="FF0000"/>
+          <w:sz w:val="26"/>
+          <w:szCs w:val="26"/>
+        </w:rPr>
+      </w:pPr>
+      <w:r>
+        <w:rPr>
+          <w:rFonts w:ascii="Times New Roman" w:hAnsi="Times New Roman" w:cs="Times New Roman"/>
+          <w:color w:val="FF0000"/>
+          <w:sz w:val="26"/>
+          <w:szCs w:val="26"/>
+        </w:rPr>
+        <w:t xml:space="preserve">From `dblp_pub_new` `Publication`, </w:t>
+      </w:r>
+    </w:p>
+    <w:p>
+      <w:pPr>
+        <w:spacing w:line="360" w:lineRule="auto"/>
+        <w:ind w:firstLine="720"/>
+        <w:rPr>
+          <w:rFonts w:ascii="Times New Roman" w:hAnsi="Times New Roman" w:cs="Times New Roman"/>
+          <w:color w:val="FF0000"/>
+          <w:sz w:val="26"/>
+          <w:szCs w:val="26"/>
+        </w:rPr>
+      </w:pPr>
+      <w:r>
+        <w:rPr>
+          <w:rFonts w:ascii="Times New Roman" w:hAnsi="Times New Roman" w:cs="Times New Roman"/>
+          <w:color w:val="FF0000"/>
+          <w:sz w:val="26"/>
+          <w:szCs w:val="26"/>
+        </w:rPr>
+        <w:t>(</w:t>
+      </w:r>
+    </w:p>
+    <w:p>
+      <w:pPr>
+        <w:spacing w:line="360" w:lineRule="auto"/>
+        <w:ind w:firstLine="720"/>
+        <w:rPr>
+          <w:rFonts w:ascii="Times New Roman" w:hAnsi="Times New Roman" w:cs="Times New Roman"/>
+          <w:color w:val="FF0000"/>
+          <w:sz w:val="26"/>
+          <w:szCs w:val="26"/>
+        </w:rPr>
+      </w:pPr>
+      <w:r>
+        <w:rPr>
+          <w:rFonts w:ascii="Times New Roman" w:hAnsi="Times New Roman" w:cs="Times New Roman"/>
+          <w:color w:val="FF0000"/>
+          <w:sz w:val="26"/>
+          <w:szCs w:val="26"/>
+        </w:rPr>
+        <w:t>SELECT `</w:t>
+      </w:r>
+      <w:r>
+        <w:rPr>
+          <w:rFonts w:ascii="Times New Roman" w:hAnsi="Times New Roman" w:cs="Times New Roman"/>
+          <w:color w:val="FF0000"/>
+          <w:sz w:val="26"/>
+          <w:szCs w:val="26"/>
+        </w:rPr>
+        <w:t xml:space="preserve"> Publication </w:t>
+      </w:r>
+      <w:r>
+        <w:rPr>
+          <w:rFonts w:ascii="Times New Roman" w:hAnsi="Times New Roman" w:cs="Times New Roman"/>
+          <w:color w:val="FF0000"/>
+          <w:sz w:val="26"/>
+          <w:szCs w:val="26"/>
+        </w:rPr>
+        <w:t>`.*</w:t>
+      </w:r>
+    </w:p>
+    <w:p>
+      <w:pPr>
+        <w:spacing w:line="360" w:lineRule="auto"/>
+        <w:ind w:firstLine="720"/>
+        <w:rPr>
+          <w:rFonts w:ascii="Times New Roman" w:hAnsi="Times New Roman" w:cs="Times New Roman"/>
+          <w:color w:val="FF0000"/>
+          <w:sz w:val="26"/>
+          <w:szCs w:val="26"/>
+        </w:rPr>
+      </w:pPr>
+      <w:r>
+        <w:rPr>
+          <w:rFonts w:ascii="Times New Roman" w:hAnsi="Times New Roman" w:cs="Times New Roman"/>
+          <w:color w:val="FF0000"/>
+          <w:sz w:val="26"/>
+          <w:szCs w:val="26"/>
+        </w:rPr>
+        <w:t xml:space="preserve">FROM </w:t>
+      </w:r>
+      <w:r>
+        <w:rPr>
+          <w:rFonts w:ascii="Times New Roman" w:hAnsi="Times New Roman" w:cs="Times New Roman"/>
+          <w:color w:val="FF0000"/>
+          <w:sz w:val="26"/>
+          <w:szCs w:val="26"/>
+        </w:rPr>
+        <w:t>`dblp_author_pub_ref` `Author`</w:t>
+      </w:r>
+      <w:r>
+        <w:rPr>
+          <w:rFonts w:ascii="Times New Roman" w:hAnsi="Times New Roman" w:cs="Times New Roman"/>
+          <w:color w:val="FF0000"/>
+          <w:sz w:val="26"/>
+          <w:szCs w:val="26"/>
+        </w:rPr>
+        <w:t>,`dblp_pub_new` `Publication`</w:t>
+      </w:r>
+    </w:p>
+    <w:p>
+      <w:pPr>
+        <w:spacing w:line="360" w:lineRule="auto"/>
+        <w:ind w:firstLine="720"/>
+        <w:rPr>
+          <w:rFonts w:ascii="Times New Roman" w:hAnsi="Times New Roman" w:cs="Times New Roman"/>
+          <w:color w:val="FF0000"/>
+          <w:sz w:val="26"/>
+          <w:szCs w:val="26"/>
+        </w:rPr>
+      </w:pPr>
+      <w:r>
+        <w:rPr>
+          <w:rFonts w:ascii="Times New Roman" w:hAnsi="Times New Roman" w:cs="Times New Roman"/>
+          <w:color w:val="FF0000"/>
+          <w:sz w:val="26"/>
+          <w:szCs w:val="26"/>
+        </w:rPr>
+        <w:t xml:space="preserve">WHERE `Author`.author = “Jennifer Widom” and `Publication`.id = `Author`.pub_id) </w:t>
+      </w:r>
+      <w:r>
+        <w:rPr>
+          <w:rFonts w:ascii="Times New Roman" w:hAnsi="Times New Roman" w:cs="Times New Roman"/>
+          <w:color w:val="FF0000"/>
+          <w:sz w:val="26"/>
+          <w:szCs w:val="26"/>
+        </w:rPr>
+        <w:t>Publication</w:t>
+      </w:r>
+    </w:p>
+    <w:p>
+      <w:pPr>
+        <w:spacing w:line="360" w:lineRule="auto"/>
+        <w:ind w:firstLine="720"/>
+        <w:rPr>
+          <w:rFonts w:ascii="Times New Roman" w:hAnsi="Times New Roman" w:cs="Times New Roman"/>
+          <w:color w:val="FF0000"/>
+          <w:sz w:val="26"/>
+          <w:szCs w:val="26"/>
+        </w:rPr>
+      </w:pPr>
+      <w:r>
+        <w:rPr>
+          <w:rFonts w:ascii="Times New Roman" w:hAnsi="Times New Roman" w:cs="Times New Roman"/>
+          <w:color w:val="FF0000"/>
+          <w:sz w:val="26"/>
+          <w:szCs w:val="26"/>
+        </w:rPr>
+        <w:t>INNER JOIN</w:t>
+      </w:r>
+    </w:p>
+    <w:p>
+      <w:pPr>
+        <w:spacing w:line="360" w:lineRule="auto"/>
+        <w:ind w:firstLine="720"/>
+        <w:rPr>
+          <w:rFonts w:ascii="Times New Roman" w:hAnsi="Times New Roman" w:cs="Times New Roman"/>
+          <w:color w:val="FF0000"/>
+          <w:sz w:val="26"/>
+          <w:szCs w:val="26"/>
+        </w:rPr>
+      </w:pPr>
+      <w:r>
+        <w:rPr>
+          <w:rFonts w:ascii="Times New Roman" w:hAnsi="Times New Roman" w:cs="Times New Roman"/>
+          <w:color w:val="FF0000"/>
+          <w:sz w:val="26"/>
+          <w:szCs w:val="26"/>
+        </w:rPr>
+        <w:t>(SELECT `</w:t>
+      </w:r>
+      <w:r>
+        <w:rPr>
+          <w:rFonts w:ascii="Times New Roman" w:hAnsi="Times New Roman" w:cs="Times New Roman"/>
+          <w:color w:val="FF0000"/>
+          <w:sz w:val="26"/>
+          <w:szCs w:val="26"/>
+        </w:rPr>
+        <w:t xml:space="preserve"> Publication </w:t>
+      </w:r>
+      <w:r>
+        <w:rPr>
+          <w:rFonts w:ascii="Times New Roman" w:hAnsi="Times New Roman" w:cs="Times New Roman"/>
+          <w:color w:val="FF0000"/>
+          <w:sz w:val="26"/>
+          <w:szCs w:val="26"/>
+        </w:rPr>
+        <w:t>`.*</w:t>
+      </w:r>
+    </w:p>
+    <w:p>
+      <w:pPr>
+        <w:spacing w:line="360" w:lineRule="auto"/>
+        <w:ind w:firstLine="720"/>
+        <w:rPr>
+          <w:rFonts w:ascii="Times New Roman" w:hAnsi="Times New Roman" w:cs="Times New Roman"/>
+          <w:color w:val="FF0000"/>
+          <w:sz w:val="26"/>
+          <w:szCs w:val="26"/>
+        </w:rPr>
+      </w:pPr>
+      <w:r>
+        <w:rPr>
+          <w:rFonts w:ascii="Times New Roman" w:hAnsi="Times New Roman" w:cs="Times New Roman"/>
+          <w:color w:val="FF0000"/>
+          <w:sz w:val="26"/>
+          <w:szCs w:val="26"/>
+        </w:rPr>
+        <w:t>FROM `dblp_author_pub_ref` `Author`,`dblp_pub_new` `Publication`</w:t>
+      </w:r>
+    </w:p>
+    <w:p>
+      <w:pPr>
+        <w:spacing w:line="360" w:lineRule="auto"/>
+        <w:ind w:firstLine="720"/>
+        <w:rPr>
+          <w:rFonts w:ascii="Times New Roman" w:hAnsi="Times New Roman" w:cs="Times New Roman"/>
+          <w:color w:val="FF0000"/>
+          <w:sz w:val="26"/>
+          <w:szCs w:val="26"/>
+        </w:rPr>
+      </w:pPr>
+      <w:r>
+        <w:rPr>
+          <w:rFonts w:ascii="Times New Roman" w:hAnsi="Times New Roman" w:cs="Times New Roman"/>
+          <w:color w:val="FF0000"/>
+          <w:sz w:val="26"/>
+          <w:szCs w:val="26"/>
+        </w:rPr>
+        <w:t xml:space="preserve">WHERE `Author`.author = “Jennifer Widom” and `Publication`.id = `Author`.pub_id) </w:t>
+      </w:r>
+      <w:r>
+        <w:rPr>
+          <w:rFonts w:ascii="Times New Roman" w:hAnsi="Times New Roman" w:cs="Times New Roman"/>
+          <w:color w:val="FF0000"/>
+          <w:sz w:val="26"/>
+          <w:szCs w:val="26"/>
+        </w:rPr>
+        <w:t>Publication1</w:t>
+      </w:r>
+    </w:p>
+    <w:p>
+      <w:pPr>
+        <w:spacing w:line="360" w:lineRule="auto"/>
+        <w:ind w:firstLine="720"/>
+        <w:rPr>
+          <w:rFonts w:ascii="Times New Roman" w:hAnsi="Times New Roman" w:cs="Times New Roman"/>
+          <w:color w:val="FF0000"/>
+          <w:sz w:val="26"/>
+          <w:szCs w:val="26"/>
+        </w:rPr>
+      </w:pPr>
+      <w:r>
+        <w:rPr>
+          <w:rFonts w:ascii="Times New Roman" w:hAnsi="Times New Roman" w:cs="Times New Roman"/>
+          <w:color w:val="FF0000"/>
+          <w:sz w:val="26"/>
+          <w:szCs w:val="26"/>
+        </w:rPr>
+        <w:lastRenderedPageBreak/>
+        <w:t xml:space="preserve">ON </w:t>
+      </w:r>
+      <w:r>
+        <w:rPr>
+          <w:rFonts w:ascii="Times New Roman" w:hAnsi="Times New Roman" w:cs="Times New Roman"/>
+          <w:color w:val="FF0000"/>
+          <w:sz w:val="26"/>
+          <w:szCs w:val="26"/>
+        </w:rPr>
+        <w:t>Publication.id  = Publication1.id</w:t>
+      </w:r>
+    </w:p>
+    <w:p>
+      <w:pPr>
+        <w:spacing w:line="360" w:lineRule="auto"/>
+        <w:ind w:firstLine="720"/>
+        <w:rPr>
+          <w:rFonts w:ascii="Times New Roman" w:hAnsi="Times New Roman" w:cs="Times New Roman"/>
+          <w:color w:val="FF0000"/>
+          <w:sz w:val="26"/>
+          <w:szCs w:val="26"/>
+        </w:rPr>
+      </w:pPr>
+      <w:r>
+        <w:rPr>
+          <w:rFonts w:ascii="Times New Roman" w:hAnsi="Times New Roman" w:cs="Times New Roman"/>
+          <w:color w:val="FF0000"/>
+          <w:sz w:val="26"/>
+          <w:szCs w:val="26"/>
+        </w:rPr>
+        <w:t>)</w:t>
+      </w:r>
+    </w:p>
+    <w:p>
+      <w:pPr>
+        <w:spacing w:line="360" w:lineRule="auto"/>
+        <w:ind w:firstLine="720"/>
+        <w:rPr>
+          <w:rFonts w:ascii="Times New Roman" w:hAnsi="Times New Roman" w:cs="Times New Roman"/>
+          <w:color w:val="FF0000"/>
+          <w:sz w:val="26"/>
+          <w:szCs w:val="26"/>
+        </w:rPr>
+      </w:pPr>
+      <w:r>
+        <w:rPr>
+          <w:rFonts w:ascii="Times New Roman" w:hAnsi="Times New Roman" w:cs="Times New Roman"/>
+          <w:i/>
+          <w:color w:val="FF0000"/>
+          <w:sz w:val="26"/>
+          <w:szCs w:val="26"/>
+        </w:rPr>
+        <w:t>Điều kiện</w:t>
+      </w:r>
+      <w:r>
+        <w:rPr>
+          <w:rFonts w:ascii="Times New Roman" w:hAnsi="Times New Roman" w:cs="Times New Roman"/>
+          <w:color w:val="FF0000"/>
+          <w:sz w:val="26"/>
+          <w:szCs w:val="26"/>
+        </w:rPr>
+        <w:t xml:space="preserve">: </w:t>
+      </w:r>
+      <w:r>
+        <w:rPr>
+          <w:rFonts w:ascii="Times New Roman" w:hAnsi="Times New Roman" w:cs="Times New Roman"/>
+          <w:color w:val="FF0000"/>
+          <w:sz w:val="26"/>
+          <w:szCs w:val="26"/>
+        </w:rPr>
+        <w:t>WHERE `Publication`.year = 1995</w:t>
+      </w:r>
+    </w:p>
+    <w:p>
+      <w:pPr>
+        <w:spacing w:line="360" w:lineRule="auto"/>
+        <w:ind w:firstLine="720"/>
+        <w:rPr>
+          <w:rFonts w:ascii="Times New Roman" w:hAnsi="Times New Roman" w:cs="Times New Roman"/>
+          <w:i/>
+          <w:color w:val="FF0000"/>
+          <w:sz w:val="26"/>
+          <w:szCs w:val="26"/>
+        </w:rPr>
+      </w:pPr>
+      <w:r>
+        <w:rPr>
+          <w:rFonts w:ascii="Times New Roman" w:hAnsi="Times New Roman" w:cs="Times New Roman"/>
+          <w:i/>
+          <w:color w:val="FF0000"/>
           <w:sz w:val="26"/>
           <w:szCs w:val="26"/>
         </w:rPr>
@@ -30947,179 +32684,275 @@
     <w:p>
       <w:pPr>
         <w:spacing w:line="360" w:lineRule="auto"/>
-        <w:rPr>
-          <w:rFonts w:ascii="Times New Roman" w:hAnsi="Times New Roman" w:cs="Times New Roman"/>
-          <w:sz w:val="26"/>
-          <w:szCs w:val="26"/>
-        </w:rPr>
-      </w:pPr>
-      <w:r>
-        <w:rPr>
-          <w:rFonts w:ascii="Times New Roman" w:hAnsi="Times New Roman" w:cs="Times New Roman"/>
-          <w:sz w:val="26"/>
-          <w:szCs w:val="26"/>
-        </w:rPr>
-        <w:t>Select select distinct dblp_author_pub_ref.author</w:t>
-      </w:r>
-    </w:p>
-    <w:p>
-      <w:pPr>
-        <w:spacing w:line="360" w:lineRule="auto"/>
-        <w:rPr>
-          <w:rFonts w:ascii="Times New Roman" w:hAnsi="Times New Roman" w:cs="Times New Roman"/>
-          <w:sz w:val="26"/>
-          <w:szCs w:val="26"/>
-        </w:rPr>
-      </w:pPr>
-      <w:r>
-        <w:rPr>
-          <w:rFonts w:ascii="Times New Roman" w:hAnsi="Times New Roman" w:cs="Times New Roman"/>
-          <w:sz w:val="26"/>
-          <w:szCs w:val="26"/>
-        </w:rPr>
-        <w:t>From dblp_pub_new, dblp_author_pub_ref</w:t>
-      </w:r>
-    </w:p>
-    <w:p>
-      <w:pPr>
-        <w:spacing w:line="360" w:lineRule="auto"/>
-        <w:rPr>
-          <w:rFonts w:ascii="Times New Roman" w:hAnsi="Times New Roman" w:cs="Times New Roman"/>
-          <w:sz w:val="26"/>
-          <w:szCs w:val="26"/>
-        </w:rPr>
-      </w:pPr>
-      <w:r>
-        <w:rPr>
-          <w:rFonts w:ascii="Times New Roman" w:hAnsi="Times New Roman" w:cs="Times New Roman"/>
-          <w:sz w:val="26"/>
-          <w:szCs w:val="26"/>
-        </w:rPr>
-        <w:t xml:space="preserve">Where publication.title = “Active Database Systems” </w:t>
-      </w:r>
-    </w:p>
-    <w:p>
-      <w:pPr>
-        <w:rPr>
-          <w:rFonts w:ascii="Times New Roman" w:hAnsi="Times New Roman" w:cs="Times New Roman"/>
-          <w:sz w:val="26"/>
-          <w:szCs w:val="26"/>
-          <w:lang w:val="vi-VN"/>
-        </w:rPr>
-      </w:pPr>
-      <w:r>
-        <w:rPr>
-          <w:rFonts w:ascii="Times New Roman" w:hAnsi="Times New Roman" w:cs="Times New Roman"/>
-          <w:sz w:val="26"/>
-          <w:szCs w:val="26"/>
-          <w:lang w:val="vi-VN"/>
-        </w:rPr>
-        <w:t>a</w:t>
-      </w:r>
-      <w:r>
-        <w:rPr>
-          <w:rFonts w:ascii="Times New Roman" w:hAnsi="Times New Roman" w:cs="Times New Roman"/>
-          <w:sz w:val="26"/>
-          <w:szCs w:val="26"/>
-        </w:rPr>
-        <w:t>nd dblp_pub_new.id = dblp_author_pub_ref.pub_id</w:t>
-      </w:r>
-    </w:p>
-    <w:p/>
-    <w:p/>
-    <w:p/>
-    <w:p/>
-    <w:p/>
-    <w:p>
-      <w:pPr>
-        <w:rPr>
-          <w:lang w:val="vi-VN"/>
-        </w:rPr>
-      </w:pPr>
-    </w:p>
-    <w:p>
-      <w:pPr>
-        <w:rPr>
-          <w:lang w:val="vi-VN"/>
-        </w:rPr>
-      </w:pPr>
-    </w:p>
-    <w:p>
-      <w:pPr>
-        <w:rPr>
-          <w:lang w:val="vi-VN"/>
-        </w:rPr>
-      </w:pPr>
-    </w:p>
-    <w:p>
-      <w:pPr>
-        <w:rPr>
-          <w:lang w:val="vi-VN"/>
-        </w:rPr>
-      </w:pPr>
-    </w:p>
-    <w:p>
-      <w:pPr>
-        <w:rPr>
-          <w:lang w:val="vi-VN"/>
-        </w:rPr>
-      </w:pPr>
-    </w:p>
-    <w:p>
-      <w:pPr>
-        <w:rPr>
-          <w:lang w:val="vi-VN"/>
-        </w:rPr>
-      </w:pPr>
-    </w:p>
-    <w:p>
-      <w:pPr>
-        <w:rPr>
-          <w:lang w:val="vi-VN"/>
-        </w:rPr>
-      </w:pPr>
-    </w:p>
-    <w:p>
-      <w:pPr>
-        <w:rPr>
-          <w:lang w:val="vi-VN"/>
-        </w:rPr>
-      </w:pPr>
-    </w:p>
-    <w:p>
-      <w:pPr>
-        <w:rPr>
-          <w:lang w:val="vi-VN"/>
-        </w:rPr>
-      </w:pPr>
-    </w:p>
-    <w:p>
-      <w:pPr>
-        <w:rPr>
-          <w:lang w:val="vi-VN"/>
-        </w:rPr>
-      </w:pPr>
-    </w:p>
-    <w:p>
-      <w:pPr>
-        <w:rPr>
-          <w:lang w:val="vi-VN"/>
-        </w:rPr>
-      </w:pPr>
-    </w:p>
-    <w:p>
-      <w:pPr>
-        <w:rPr>
-          <w:lang w:val="vi-VN"/>
-        </w:rPr>
-      </w:pPr>
-    </w:p>
-    <w:p>
-      <w:pPr>
-        <w:rPr>
-          <w:lang w:val="vi-VN"/>
-        </w:rPr>
-      </w:pPr>
+        <w:ind w:firstLine="720"/>
+        <w:rPr>
+          <w:rFonts w:ascii="Times New Roman" w:hAnsi="Times New Roman" w:cs="Times New Roman"/>
+          <w:color w:val="FF0000"/>
+          <w:sz w:val="26"/>
+          <w:szCs w:val="26"/>
+        </w:rPr>
+      </w:pPr>
+      <w:r>
+        <w:rPr>
+          <w:rFonts w:ascii="Times New Roman" w:hAnsi="Times New Roman" w:cs="Times New Roman"/>
+          <w:color w:val="FF0000"/>
+          <w:sz w:val="26"/>
+          <w:szCs w:val="26"/>
+        </w:rPr>
+        <w:t>Select distinct `Publiaction`.*</w:t>
+      </w:r>
+    </w:p>
+    <w:p>
+      <w:pPr>
+        <w:spacing w:line="360" w:lineRule="auto"/>
+        <w:ind w:firstLine="720"/>
+        <w:rPr>
+          <w:rFonts w:ascii="Times New Roman" w:hAnsi="Times New Roman" w:cs="Times New Roman"/>
+          <w:color w:val="FF0000"/>
+          <w:sz w:val="26"/>
+          <w:szCs w:val="26"/>
+        </w:rPr>
+      </w:pPr>
+      <w:r>
+        <w:rPr>
+          <w:rFonts w:ascii="Times New Roman" w:hAnsi="Times New Roman" w:cs="Times New Roman"/>
+          <w:color w:val="FF0000"/>
+          <w:sz w:val="26"/>
+          <w:szCs w:val="26"/>
+        </w:rPr>
+        <w:t xml:space="preserve">From `dblp_pub_new` `Publication`, </w:t>
+      </w:r>
+    </w:p>
+    <w:p>
+      <w:pPr>
+        <w:spacing w:line="360" w:lineRule="auto"/>
+        <w:ind w:firstLine="720"/>
+        <w:rPr>
+          <w:rFonts w:ascii="Times New Roman" w:hAnsi="Times New Roman" w:cs="Times New Roman"/>
+          <w:color w:val="FF0000"/>
+          <w:sz w:val="26"/>
+          <w:szCs w:val="26"/>
+        </w:rPr>
+      </w:pPr>
+      <w:r>
+        <w:rPr>
+          <w:rFonts w:ascii="Times New Roman" w:hAnsi="Times New Roman" w:cs="Times New Roman"/>
+          <w:color w:val="FF0000"/>
+          <w:sz w:val="26"/>
+          <w:szCs w:val="26"/>
+        </w:rPr>
+        <w:t>(</w:t>
+      </w:r>
+    </w:p>
+    <w:p>
+      <w:pPr>
+        <w:spacing w:line="360" w:lineRule="auto"/>
+        <w:ind w:firstLine="720"/>
+        <w:rPr>
+          <w:rFonts w:ascii="Times New Roman" w:hAnsi="Times New Roman" w:cs="Times New Roman"/>
+          <w:color w:val="FF0000"/>
+          <w:sz w:val="26"/>
+          <w:szCs w:val="26"/>
+        </w:rPr>
+      </w:pPr>
+      <w:r>
+        <w:rPr>
+          <w:rFonts w:ascii="Times New Roman" w:hAnsi="Times New Roman" w:cs="Times New Roman"/>
+          <w:color w:val="FF0000"/>
+          <w:sz w:val="26"/>
+          <w:szCs w:val="26"/>
+        </w:rPr>
+        <w:t>SELECT ` Publication `.*</w:t>
+      </w:r>
+    </w:p>
+    <w:p>
+      <w:pPr>
+        <w:spacing w:line="360" w:lineRule="auto"/>
+        <w:ind w:firstLine="720"/>
+        <w:rPr>
+          <w:rFonts w:ascii="Times New Roman" w:hAnsi="Times New Roman" w:cs="Times New Roman"/>
+          <w:color w:val="FF0000"/>
+          <w:sz w:val="26"/>
+          <w:szCs w:val="26"/>
+        </w:rPr>
+      </w:pPr>
+      <w:r>
+        <w:rPr>
+          <w:rFonts w:ascii="Times New Roman" w:hAnsi="Times New Roman" w:cs="Times New Roman"/>
+          <w:color w:val="FF0000"/>
+          <w:sz w:val="26"/>
+          <w:szCs w:val="26"/>
+        </w:rPr>
+        <w:t>FROM `dblp_author_pub_ref` `Author`,`dblp_pub_new` `Publication`</w:t>
+      </w:r>
+    </w:p>
+    <w:p>
+      <w:pPr>
+        <w:spacing w:line="360" w:lineRule="auto"/>
+        <w:ind w:firstLine="720"/>
+        <w:rPr>
+          <w:rFonts w:ascii="Times New Roman" w:hAnsi="Times New Roman" w:cs="Times New Roman"/>
+          <w:color w:val="FF0000"/>
+          <w:sz w:val="26"/>
+          <w:szCs w:val="26"/>
+        </w:rPr>
+      </w:pPr>
+      <w:r>
+        <w:rPr>
+          <w:rFonts w:ascii="Times New Roman" w:hAnsi="Times New Roman" w:cs="Times New Roman"/>
+          <w:color w:val="FF0000"/>
+          <w:sz w:val="26"/>
+          <w:szCs w:val="26"/>
+        </w:rPr>
+        <w:t>WHERE `Author`.author = “Jennifer Widom” and `Publication`.id = `Author`.pub_id) Publication</w:t>
+      </w:r>
+    </w:p>
+    <w:p>
+      <w:pPr>
+        <w:spacing w:line="360" w:lineRule="auto"/>
+        <w:ind w:firstLine="720"/>
+        <w:rPr>
+          <w:rFonts w:ascii="Times New Roman" w:hAnsi="Times New Roman" w:cs="Times New Roman"/>
+          <w:color w:val="FF0000"/>
+          <w:sz w:val="26"/>
+          <w:szCs w:val="26"/>
+        </w:rPr>
+      </w:pPr>
+      <w:r>
+        <w:rPr>
+          <w:rFonts w:ascii="Times New Roman" w:hAnsi="Times New Roman" w:cs="Times New Roman"/>
+          <w:color w:val="FF0000"/>
+          <w:sz w:val="26"/>
+          <w:szCs w:val="26"/>
+        </w:rPr>
+        <w:t>INNER JOIN</w:t>
+      </w:r>
+    </w:p>
+    <w:p>
+      <w:pPr>
+        <w:spacing w:line="360" w:lineRule="auto"/>
+        <w:ind w:firstLine="720"/>
+        <w:rPr>
+          <w:rFonts w:ascii="Times New Roman" w:hAnsi="Times New Roman" w:cs="Times New Roman"/>
+          <w:color w:val="FF0000"/>
+          <w:sz w:val="26"/>
+          <w:szCs w:val="26"/>
+        </w:rPr>
+      </w:pPr>
+      <w:r>
+        <w:rPr>
+          <w:rFonts w:ascii="Times New Roman" w:hAnsi="Times New Roman" w:cs="Times New Roman"/>
+          <w:color w:val="FF0000"/>
+          <w:sz w:val="26"/>
+          <w:szCs w:val="26"/>
+        </w:rPr>
+        <w:t>(SELECT ` Publication `.*</w:t>
+      </w:r>
+    </w:p>
+    <w:p>
+      <w:pPr>
+        <w:spacing w:line="360" w:lineRule="auto"/>
+        <w:ind w:firstLine="720"/>
+        <w:rPr>
+          <w:rFonts w:ascii="Times New Roman" w:hAnsi="Times New Roman" w:cs="Times New Roman"/>
+          <w:color w:val="FF0000"/>
+          <w:sz w:val="26"/>
+          <w:szCs w:val="26"/>
+        </w:rPr>
+      </w:pPr>
+      <w:r>
+        <w:rPr>
+          <w:rFonts w:ascii="Times New Roman" w:hAnsi="Times New Roman" w:cs="Times New Roman"/>
+          <w:color w:val="FF0000"/>
+          <w:sz w:val="26"/>
+          <w:szCs w:val="26"/>
+        </w:rPr>
+        <w:t>FROM `dblp_author_pub_ref` `Author`,`dblp_pub_new` `Publication`</w:t>
+      </w:r>
+    </w:p>
+    <w:p>
+      <w:pPr>
+        <w:spacing w:line="360" w:lineRule="auto"/>
+        <w:ind w:firstLine="720"/>
+        <w:rPr>
+          <w:rFonts w:ascii="Times New Roman" w:hAnsi="Times New Roman" w:cs="Times New Roman"/>
+          <w:color w:val="FF0000"/>
+          <w:sz w:val="26"/>
+          <w:szCs w:val="26"/>
+        </w:rPr>
+      </w:pPr>
+      <w:r>
+        <w:rPr>
+          <w:rFonts w:ascii="Times New Roman" w:hAnsi="Times New Roman" w:cs="Times New Roman"/>
+          <w:color w:val="FF0000"/>
+          <w:sz w:val="26"/>
+          <w:szCs w:val="26"/>
+        </w:rPr>
+        <w:t>WHERE `Author`.author = “Jennifer Widom” and `Publication`.id = `Author`.pub_id) Publication1</w:t>
+      </w:r>
+    </w:p>
+    <w:p>
+      <w:pPr>
+        <w:spacing w:line="360" w:lineRule="auto"/>
+        <w:ind w:firstLine="720"/>
+        <w:rPr>
+          <w:rFonts w:ascii="Times New Roman" w:hAnsi="Times New Roman" w:cs="Times New Roman"/>
+          <w:color w:val="FF0000"/>
+          <w:sz w:val="26"/>
+          <w:szCs w:val="26"/>
+        </w:rPr>
+      </w:pPr>
+      <w:r>
+        <w:rPr>
+          <w:rFonts w:ascii="Times New Roman" w:hAnsi="Times New Roman" w:cs="Times New Roman"/>
+          <w:color w:val="FF0000"/>
+          <w:sz w:val="26"/>
+          <w:szCs w:val="26"/>
+        </w:rPr>
+        <w:t>ON Publication.id  = Publication1.id</w:t>
+      </w:r>
+    </w:p>
+    <w:p>
+      <w:pPr>
+        <w:spacing w:line="360" w:lineRule="auto"/>
+        <w:ind w:firstLine="720"/>
+        <w:rPr>
+          <w:rFonts w:ascii="Times New Roman" w:hAnsi="Times New Roman" w:cs="Times New Roman"/>
+          <w:color w:val="FF0000"/>
+          <w:sz w:val="26"/>
+          <w:szCs w:val="26"/>
+        </w:rPr>
+      </w:pPr>
+      <w:r>
+        <w:rPr>
+          <w:rFonts w:ascii="Times New Roman" w:hAnsi="Times New Roman" w:cs="Times New Roman"/>
+          <w:color w:val="FF0000"/>
+          <w:sz w:val="26"/>
+          <w:szCs w:val="26"/>
+        </w:rPr>
+        <w:t>)</w:t>
+      </w:r>
+    </w:p>
+    <w:p>
+      <w:pPr>
+        <w:spacing w:line="360" w:lineRule="auto"/>
+        <w:ind w:firstLine="720"/>
+        <w:rPr>
+          <w:rFonts w:ascii="Times New Roman" w:hAnsi="Times New Roman" w:cs="Times New Roman"/>
+          <w:color w:val="FF0000"/>
+          <w:sz w:val="26"/>
+          <w:szCs w:val="26"/>
+        </w:rPr>
+      </w:pPr>
+      <w:r>
+        <w:rPr>
+          <w:rFonts w:ascii="Times New Roman" w:hAnsi="Times New Roman" w:cs="Times New Roman"/>
+          <w:color w:val="FF0000"/>
+          <w:sz w:val="26"/>
+          <w:szCs w:val="26"/>
+        </w:rPr>
+        <w:t>WHERE `Publication`.year = 1995</w:t>
+      </w:r>
     </w:p>
     <w:p>
       <w:pPr>
@@ -31142,7 +32975,6 @@
           <w:szCs w:val="26"/>
           <w:lang w:val="vi-VN"/>
         </w:rPr>
-        <w:lastRenderedPageBreak/>
         <w:t xml:space="preserve">CHƯƠNG </w:t>
       </w:r>
       <w:r>
@@ -31286,6 +33118,7 @@
           <w:szCs w:val="26"/>
           <w:lang w:val="vi-VN"/>
         </w:rPr>
+        <w:lastRenderedPageBreak/>
         <w:t>Hệ thống được xây dựng gồm hai luồng chính: người dùng nhập vào từ khóa để tìm bài báo và người dùng nhập câu hỏi đễ tìm kiếm.</w:t>
       </w:r>
       <w:bookmarkEnd w:id="39"/>
@@ -31461,7 +33294,6 @@
           <w:szCs w:val="26"/>
           <w:lang w:val="vi-VN"/>
         </w:rPr>
-        <w:lastRenderedPageBreak/>
         <w:t>Dùng câu hỏi để tìm kiếm: Thay vì nhập từ khóa. Hệ thống cho phép người dùng nhập vào một câu hỏi tự nhiên để tìm kiếm. Kết quả trả về sẽ là các bài báo phù hợp với các thông tin trong câu hỏi.</w:t>
       </w:r>
       <w:bookmarkEnd w:id="43"/>
@@ -31543,6 +33375,7 @@
                 <w:sz w:val="26"/>
                 <w:szCs w:val="26"/>
               </w:rPr>
+              <w:lastRenderedPageBreak/>
               <w:t>Chức năng</w:t>
             </w:r>
           </w:p>
@@ -32295,142 +34128,142 @@
           <w:sz w:val="26"/>
           <w:szCs w:val="26"/>
         </w:rPr>
+        <w:t xml:space="preserve">Chức năng hỏi đáp: </w:t>
+      </w:r>
+      <w:r>
+        <w:rPr>
+          <w:rFonts w:ascii="Times New Roman" w:hAnsi="Times New Roman"/>
+          <w:sz w:val="26"/>
+          <w:szCs w:val="26"/>
+        </w:rPr>
+        <w:t xml:space="preserve">Đây là một chức năng mới của chương trình. </w:t>
+      </w:r>
+      <w:r>
+        <w:rPr>
+          <w:rFonts w:ascii="Times New Roman" w:hAnsi="Times New Roman"/>
+          <w:sz w:val="26"/>
+          <w:szCs w:val="26"/>
+        </w:rPr>
+        <w:t>Người dùng nhập vào một câu hỏi tự nhiên</w:t>
+      </w:r>
+      <w:r>
+        <w:rPr>
+          <w:rFonts w:ascii="Times New Roman" w:hAnsi="Times New Roman"/>
+          <w:sz w:val="26"/>
+          <w:szCs w:val="26"/>
+        </w:rPr>
+        <w:t xml:space="preserve"> duy nhất để tìm kiếm</w:t>
+      </w:r>
+      <w:r>
+        <w:rPr>
+          <w:rFonts w:ascii="Times New Roman" w:hAnsi="Times New Roman"/>
+          <w:sz w:val="26"/>
+          <w:szCs w:val="26"/>
+        </w:rPr>
+        <w:t>. Dựa trên phân tích câu hỏi chuyển thành câu truy vấn xuống cơ sở dữ liệu</w:t>
+      </w:r>
+      <w:r>
+        <w:rPr>
+          <w:rFonts w:ascii="Times New Roman" w:hAnsi="Times New Roman"/>
+          <w:sz w:val="26"/>
+          <w:szCs w:val="26"/>
+          <w:lang w:val="vi-VN"/>
+        </w:rPr>
+        <w:t xml:space="preserve"> DBLP</w:t>
+      </w:r>
+      <w:r>
+        <w:rPr>
+          <w:rFonts w:ascii="Times New Roman" w:hAnsi="Times New Roman"/>
+          <w:sz w:val="26"/>
+          <w:szCs w:val="26"/>
+        </w:rPr>
+        <w:t xml:space="preserve">, chương trình trả về </w:t>
+      </w:r>
+      <w:r>
+        <w:rPr>
+          <w:rFonts w:ascii="Times New Roman" w:hAnsi="Times New Roman"/>
+          <w:sz w:val="26"/>
+          <w:szCs w:val="26"/>
+          <w:lang w:val="vi-VN"/>
+        </w:rPr>
+        <w:t>thông tin</w:t>
+      </w:r>
+      <w:r>
+        <w:rPr>
+          <w:rFonts w:ascii="Times New Roman" w:hAnsi="Times New Roman"/>
+          <w:sz w:val="26"/>
+          <w:szCs w:val="26"/>
+        </w:rPr>
+        <w:t xml:space="preserve"> </w:t>
+      </w:r>
+      <w:r>
+        <w:rPr>
+          <w:rFonts w:ascii="Times New Roman" w:hAnsi="Times New Roman"/>
+          <w:sz w:val="26"/>
+          <w:szCs w:val="26"/>
+          <w:lang w:val="vi-VN"/>
+        </w:rPr>
+        <w:t>hoặc</w:t>
+      </w:r>
+      <w:r>
+        <w:rPr>
+          <w:rFonts w:ascii="Times New Roman" w:hAnsi="Times New Roman"/>
+          <w:sz w:val="26"/>
+          <w:szCs w:val="26"/>
+        </w:rPr>
+        <w:t xml:space="preserve"> bài báo liên quan câu </w:t>
+      </w:r>
+      <w:r>
+        <w:rPr>
+          <w:rFonts w:ascii="Times New Roman" w:hAnsi="Times New Roman"/>
+          <w:sz w:val="26"/>
+          <w:szCs w:val="26"/>
+          <w:lang w:val="vi-VN"/>
+        </w:rPr>
+        <w:t>đến câu hỏi</w:t>
+      </w:r>
+      <w:r>
+        <w:rPr>
+          <w:rFonts w:ascii="Times New Roman" w:hAnsi="Times New Roman"/>
+          <w:sz w:val="26"/>
+          <w:szCs w:val="26"/>
+        </w:rPr>
+        <w:t>.</w:t>
+      </w:r>
+      <w:r>
+        <w:rPr>
+          <w:rFonts w:ascii="Times New Roman" w:hAnsi="Times New Roman"/>
+          <w:sz w:val="26"/>
+          <w:szCs w:val="26"/>
+        </w:rPr>
+        <w:t xml:space="preserve"> Ngoài ra, người dùng được cung cấp một số câu hỏi mẫu có sẵn</w:t>
+      </w:r>
+      <w:r>
+        <w:rPr>
+          <w:rFonts w:ascii="Times New Roman" w:hAnsi="Times New Roman"/>
+          <w:sz w:val="26"/>
+          <w:szCs w:val="26"/>
+        </w:rPr>
+        <w:t xml:space="preserve"> trên giao diện chức năng.</w:t>
+      </w:r>
+    </w:p>
+    <w:p>
+      <w:pPr>
+        <w:spacing w:line="360" w:lineRule="auto"/>
+        <w:jc w:val="both"/>
+        <w:rPr>
+          <w:rFonts w:ascii="Times New Roman" w:hAnsi="Times New Roman"/>
+          <w:sz w:val="26"/>
+          <w:szCs w:val="26"/>
+        </w:rPr>
+      </w:pPr>
+      <w:r>
+        <w:rPr>
+          <w:rFonts w:ascii="Times New Roman" w:hAnsi="Times New Roman"/>
+          <w:sz w:val="26"/>
+          <w:szCs w:val="26"/>
+        </w:rPr>
         <w:lastRenderedPageBreak/>
-        <w:t xml:space="preserve">Chức năng hỏi đáp: </w:t>
-      </w:r>
-      <w:r>
-        <w:rPr>
-          <w:rFonts w:ascii="Times New Roman" w:hAnsi="Times New Roman"/>
-          <w:sz w:val="26"/>
-          <w:szCs w:val="26"/>
-        </w:rPr>
-        <w:t xml:space="preserve">Đây là một chức năng mới của chương trình. </w:t>
-      </w:r>
-      <w:r>
-        <w:rPr>
-          <w:rFonts w:ascii="Times New Roman" w:hAnsi="Times New Roman"/>
-          <w:sz w:val="26"/>
-          <w:szCs w:val="26"/>
-        </w:rPr>
-        <w:t>Người dùng nhập vào một câu hỏi tự nhiên</w:t>
-      </w:r>
-      <w:r>
-        <w:rPr>
-          <w:rFonts w:ascii="Times New Roman" w:hAnsi="Times New Roman"/>
-          <w:sz w:val="26"/>
-          <w:szCs w:val="26"/>
-        </w:rPr>
-        <w:t xml:space="preserve"> duy nhất để tìm kiếm</w:t>
-      </w:r>
-      <w:r>
-        <w:rPr>
-          <w:rFonts w:ascii="Times New Roman" w:hAnsi="Times New Roman"/>
-          <w:sz w:val="26"/>
-          <w:szCs w:val="26"/>
-        </w:rPr>
-        <w:t>. Dựa trên phân tích câu hỏi chuyển thành câu truy vấn xuống cơ sở dữ liệu</w:t>
-      </w:r>
-      <w:r>
-        <w:rPr>
-          <w:rFonts w:ascii="Times New Roman" w:hAnsi="Times New Roman"/>
-          <w:sz w:val="26"/>
-          <w:szCs w:val="26"/>
-          <w:lang w:val="vi-VN"/>
-        </w:rPr>
-        <w:t xml:space="preserve"> DBLP</w:t>
-      </w:r>
-      <w:r>
-        <w:rPr>
-          <w:rFonts w:ascii="Times New Roman" w:hAnsi="Times New Roman"/>
-          <w:sz w:val="26"/>
-          <w:szCs w:val="26"/>
-        </w:rPr>
-        <w:t xml:space="preserve">, chương trình trả về </w:t>
-      </w:r>
-      <w:r>
-        <w:rPr>
-          <w:rFonts w:ascii="Times New Roman" w:hAnsi="Times New Roman"/>
-          <w:sz w:val="26"/>
-          <w:szCs w:val="26"/>
-          <w:lang w:val="vi-VN"/>
-        </w:rPr>
-        <w:t>thông tin</w:t>
-      </w:r>
-      <w:r>
-        <w:rPr>
-          <w:rFonts w:ascii="Times New Roman" w:hAnsi="Times New Roman"/>
-          <w:sz w:val="26"/>
-          <w:szCs w:val="26"/>
-        </w:rPr>
-        <w:t xml:space="preserve"> </w:t>
-      </w:r>
-      <w:r>
-        <w:rPr>
-          <w:rFonts w:ascii="Times New Roman" w:hAnsi="Times New Roman"/>
-          <w:sz w:val="26"/>
-          <w:szCs w:val="26"/>
-          <w:lang w:val="vi-VN"/>
-        </w:rPr>
-        <w:t>hoặc</w:t>
-      </w:r>
-      <w:r>
-        <w:rPr>
-          <w:rFonts w:ascii="Times New Roman" w:hAnsi="Times New Roman"/>
-          <w:sz w:val="26"/>
-          <w:szCs w:val="26"/>
-        </w:rPr>
-        <w:t xml:space="preserve"> bài báo liên quan câu </w:t>
-      </w:r>
-      <w:r>
-        <w:rPr>
-          <w:rFonts w:ascii="Times New Roman" w:hAnsi="Times New Roman"/>
-          <w:sz w:val="26"/>
-          <w:szCs w:val="26"/>
-          <w:lang w:val="vi-VN"/>
-        </w:rPr>
-        <w:t>đến câu hỏi</w:t>
-      </w:r>
-      <w:r>
-        <w:rPr>
-          <w:rFonts w:ascii="Times New Roman" w:hAnsi="Times New Roman"/>
-          <w:sz w:val="26"/>
-          <w:szCs w:val="26"/>
-        </w:rPr>
-        <w:t>.</w:t>
-      </w:r>
-      <w:r>
-        <w:rPr>
-          <w:rFonts w:ascii="Times New Roman" w:hAnsi="Times New Roman"/>
-          <w:sz w:val="26"/>
-          <w:szCs w:val="26"/>
-        </w:rPr>
-        <w:t xml:space="preserve"> Ngoài ra, người dùng được cung cấp một số câu hỏi mẫu có sẵn</w:t>
-      </w:r>
-      <w:r>
-        <w:rPr>
-          <w:rFonts w:ascii="Times New Roman" w:hAnsi="Times New Roman"/>
-          <w:sz w:val="26"/>
-          <w:szCs w:val="26"/>
-        </w:rPr>
-        <w:t xml:space="preserve"> trên giao diện chức năng.</w:t>
-      </w:r>
-    </w:p>
-    <w:p>
-      <w:pPr>
-        <w:spacing w:line="360" w:lineRule="auto"/>
-        <w:jc w:val="both"/>
-        <w:rPr>
-          <w:rFonts w:ascii="Times New Roman" w:hAnsi="Times New Roman"/>
-          <w:sz w:val="26"/>
-          <w:szCs w:val="26"/>
-        </w:rPr>
-      </w:pPr>
-      <w:r>
-        <w:rPr>
-          <w:rFonts w:ascii="Times New Roman" w:hAnsi="Times New Roman"/>
-          <w:sz w:val="26"/>
-          <w:szCs w:val="26"/>
-        </w:rPr>
         <w:t>Ví dụ:</w:t>
       </w:r>
     </w:p>
@@ -33280,7 +35113,6 @@
           <w:szCs w:val="26"/>
           <w:lang w:val="vi-VN"/>
         </w:rPr>
-        <w:lastRenderedPageBreak/>
         <w:t>Cấ</w:t>
       </w:r>
       <w:r>
@@ -33471,6 +35303,7 @@
           <w:szCs w:val="26"/>
           <w:lang w:val="vi-VN"/>
         </w:rPr>
+        <w:lastRenderedPageBreak/>
         <w:t>uit.qadbpss.dbconfig:</w:t>
       </w:r>
       <w:r>
@@ -39786,7 +41619,7 @@
             <w:rPr>
               <w:noProof/>
             </w:rPr>
-            <w:t>41</w:t>
+            <w:t>44</w:t>
           </w:r>
         </w:fldSimple>
       </w:p>

</xml_diff>